<commit_message>
I have changed all of this code
</commit_message>
<xml_diff>
--- a/CSE2142 SDL Qustion.docx
+++ b/CSE2142 SDL Qustion.docx
@@ -1,6 +1,6 @@
 
 <file path=word/document.xml><?xml version="1.0" encoding="utf-8"?>
-<w:document xmlns:wpc="http://schemas.microsoft.com/office/word/2010/wordprocessingCanvas" xmlns:cx="http://schemas.microsoft.com/office/drawing/2014/chartex" xmlns:cx1="http://schemas.microsoft.com/office/drawing/2015/9/8/chartex" xmlns:cx2="http://schemas.microsoft.com/office/drawing/2015/10/21/chartex" xmlns:cx3="http://schemas.microsoft.com/office/drawing/2016/5/9/chartex" xmlns:cx4="http://schemas.microsoft.com/office/drawing/2016/5/10/chartex" xmlns:cx5="http://schemas.microsoft.com/office/drawing/2016/5/11/chartex" xmlns:cx6="http://schemas.microsoft.com/office/drawing/2016/5/12/chartex" xmlns:cx7="http://schemas.microsoft.com/office/drawing/2016/5/13/chartex" xmlns:cx8="http://schemas.microsoft.com/office/drawing/2016/5/14/chartex" xmlns:mc="http://schemas.openxmlformats.org/markup-compatibility/2006" xmlns:aink="http://schemas.microsoft.com/office/drawing/2016/ink" xmlns:am3d="http://schemas.microsoft.com/office/drawing/2017/model3d" xmlns:o="urn:schemas-microsoft-com:office:office" xmlns:r="http://schemas.openxmlformats.org/officeDocument/2006/relationships" xmlns:m="http://schemas.openxmlformats.org/officeDocument/2006/math" xmlns:v="urn:schemas-microsoft-com:vml" xmlns:wp14="http://schemas.microsoft.com/office/word/2010/wordprocessingDrawing" xmlns:wp="http://schemas.openxmlformats.org/drawingml/2006/wordprocessingDrawing" xmlns:w10="urn:schemas-microsoft-com:office:word" xmlns:w="http://schemas.openxmlformats.org/wordprocessingml/2006/main" xmlns:w14="http://schemas.microsoft.com/office/word/2010/wordml" xmlns:w15="http://schemas.microsoft.com/office/word/2012/wordml" xmlns:w16cid="http://schemas.microsoft.com/office/word/2016/wordml/cid" xmlns:w16se="http://schemas.microsoft.com/office/word/2015/wordml/symex" xmlns:wpg="http://schemas.microsoft.com/office/word/2010/wordprocessingGroup" xmlns:wpi="http://schemas.microsoft.com/office/word/2010/wordprocessingInk" xmlns:wne="http://schemas.microsoft.com/office/word/2006/wordml" xmlns:wps="http://schemas.microsoft.com/office/word/2010/wordprocessingShape" mc:Ignorable="w14 w15 w16se w16cid wp14">
+<w:document xmlns:wpc="http://schemas.microsoft.com/office/word/2010/wordprocessingCanvas" xmlns:mc="http://schemas.openxmlformats.org/markup-compatibility/2006" xmlns:o="urn:schemas-microsoft-com:office:office" xmlns:r="http://schemas.openxmlformats.org/officeDocument/2006/relationships" xmlns:m="http://schemas.openxmlformats.org/officeDocument/2006/math" xmlns:v="urn:schemas-microsoft-com:vml" xmlns:wp14="http://schemas.microsoft.com/office/word/2010/wordprocessingDrawing" xmlns:wp="http://schemas.openxmlformats.org/drawingml/2006/wordprocessingDrawing" xmlns:w10="urn:schemas-microsoft-com:office:word" xmlns:w="http://schemas.openxmlformats.org/wordprocessingml/2006/main" xmlns:w14="http://schemas.microsoft.com/office/word/2010/wordml" xmlns:w15="http://schemas.microsoft.com/office/word/2012/wordml" xmlns:wpg="http://schemas.microsoft.com/office/word/2010/wordprocessingGroup" xmlns:wpi="http://schemas.microsoft.com/office/word/2010/wordprocessingInk" xmlns:wne="http://schemas.microsoft.com/office/word/2006/wordml" xmlns:wps="http://schemas.microsoft.com/office/word/2010/wordprocessingShape" mc:Ignorable="w14 w15 wp14">
   <w:body>
     <w:p>
       <w:pPr>
@@ -17,7 +17,6 @@
           <w:szCs w:val="28"/>
         </w:rPr>
       </w:pPr>
-      <w:bookmarkStart w:id="0" w:name="_GoBack"/>
       <w:r>
         <w:rPr>
           <w:rFonts w:ascii="Times New Roman" w:hAnsi="Times New Roman" w:cs="Times New Roman"/>
@@ -30,7 +29,6 @@
         <w:t>University of Rajshahi</w:t>
       </w:r>
     </w:p>
-    <w:bookmarkEnd w:id="0"/>
     <w:p>
       <w:pPr>
         <w:autoSpaceDE w:val="0"/>
@@ -74,16 +72,7 @@
           <w:sz w:val="28"/>
           <w:szCs w:val="28"/>
         </w:rPr>
-        <w:t xml:space="preserve">Part- II, Semester – Odd, </w:t>
-      </w:r>
-      <w:r>
-        <w:rPr>
-          <w:rFonts w:ascii="Times New Roman" w:hAnsi="Times New Roman" w:cs="Times New Roman"/>
-          <w:color w:val="000000"/>
-          <w:sz w:val="28"/>
-          <w:szCs w:val="28"/>
-        </w:rPr>
-        <w:t>Final Exam – 2019</w:t>
+        <w:t>Part- II, Semester – Odd, Final Exam – 2019</w:t>
       </w:r>
     </w:p>
     <w:p>
@@ -164,17 +153,7 @@
           <w:szCs w:val="22"/>
           <w:lang w:val="en-US"/>
         </w:rPr>
-        <w:t>StudentList.java</w:t>
-      </w:r>
-      <w:r>
-        <w:rPr>
-          <w:rFonts w:ascii="Times New Roman" w:hAnsi="Times New Roman" w:cs="Times New Roman"/>
-          <w:color w:val="000000"/>
-          <w:sz w:val="22"/>
-          <w:szCs w:val="22"/>
-          <w:lang w:val="en-US"/>
-        </w:rPr>
-        <w:t xml:space="preserve"> and students.txt data</w:t>
+        <w:t>StudentList.java and students.txt data</w:t>
       </w:r>
       <w:r>
         <w:rPr>
@@ -250,27 +229,7 @@
           <w:sz w:val="22"/>
           <w:szCs w:val="22"/>
         </w:rPr>
-        <w:t xml:space="preserve">if you have </w:t>
-      </w:r>
-      <w:proofErr w:type="spellStart"/>
-      <w:r>
-        <w:rPr>
-          <w:rFonts w:ascii="Times New Roman" w:hAnsi="Times New Roman" w:cs="Times New Roman"/>
-          <w:color w:val="000000"/>
-          <w:sz w:val="22"/>
-          <w:szCs w:val="22"/>
-        </w:rPr>
-        <w:t>ssh</w:t>
-      </w:r>
-      <w:proofErr w:type="spellEnd"/>
-      <w:r>
-        <w:rPr>
-          <w:rFonts w:ascii="Times New Roman" w:hAnsi="Times New Roman" w:cs="Times New Roman"/>
-          <w:color w:val="000000"/>
-          <w:sz w:val="22"/>
-          <w:szCs w:val="22"/>
-        </w:rPr>
-        <w:t xml:space="preserve"> configured</w:t>
+        <w:t>if you have ssh configured</w:t>
       </w:r>
     </w:p>
     <w:p>
@@ -330,29 +289,7 @@
           <w:szCs w:val="22"/>
           <w:lang w:val="en-US"/>
         </w:rPr>
-        <w:t xml:space="preserve">if you don’t have </w:t>
-      </w:r>
-      <w:proofErr w:type="spellStart"/>
-      <w:r>
-        <w:rPr>
-          <w:rFonts w:ascii="Times New Roman" w:hAnsi="Times New Roman" w:cs="Times New Roman"/>
-          <w:color w:val="000000"/>
-          <w:sz w:val="22"/>
-          <w:szCs w:val="22"/>
-          <w:lang w:val="en-US"/>
-        </w:rPr>
-        <w:t>ssh</w:t>
-      </w:r>
-      <w:proofErr w:type="spellEnd"/>
-      <w:r>
-        <w:rPr>
-          <w:rFonts w:ascii="Times New Roman" w:hAnsi="Times New Roman" w:cs="Times New Roman"/>
-          <w:color w:val="000000"/>
-          <w:sz w:val="22"/>
-          <w:szCs w:val="22"/>
-          <w:lang w:val="en-US"/>
-        </w:rPr>
-        <w:t xml:space="preserve"> configured, use https instead</w:t>
+        <w:t>if you don’t have ssh configured, use https instead</w:t>
       </w:r>
     </w:p>
     <w:p>
@@ -376,17 +313,7 @@
           <w:szCs w:val="22"/>
           <w:lang w:val="en-US"/>
         </w:rPr>
-        <w:t xml:space="preserve">git clone </w:t>
-      </w:r>
-      <w:r>
-        <w:rPr>
-          <w:rFonts w:ascii="Courier New" w:hAnsi="Courier New" w:cs="Courier New"/>
-          <w:color w:val="000000"/>
-          <w:sz w:val="22"/>
-          <w:szCs w:val="22"/>
-          <w:lang w:val="en-US"/>
-        </w:rPr>
-        <w:t>https://github.com/omarfaruqe/CSE2142SDLExam2019.git</w:t>
+        <w:t>git clone https://github.com/omarfaruqe/CSE2142SDLExam2019.git</w:t>
       </w:r>
     </w:p>
     <w:p>
@@ -520,29 +447,7 @@
           <w:szCs w:val="22"/>
           <w:lang w:val="en-US"/>
         </w:rPr>
-        <w:t xml:space="preserve"> </w:t>
-      </w:r>
-      <w:proofErr w:type="spellStart"/>
-      <w:r>
-        <w:rPr>
-          <w:rFonts w:ascii="Courier New" w:hAnsi="Courier New" w:cs="Courier New"/>
-          <w:color w:val="000000"/>
-          <w:sz w:val="22"/>
-          <w:szCs w:val="22"/>
-          <w:lang w:val="en-US"/>
-        </w:rPr>
-        <w:t>java.text</w:t>
-      </w:r>
-      <w:proofErr w:type="spellEnd"/>
-      <w:r>
-        <w:rPr>
-          <w:rFonts w:ascii="Courier New" w:hAnsi="Courier New" w:cs="Courier New"/>
-          <w:color w:val="000000"/>
-          <w:sz w:val="22"/>
-          <w:szCs w:val="22"/>
-          <w:lang w:val="en-US"/>
-        </w:rPr>
-        <w:t>.*;</w:t>
+        <w:t xml:space="preserve"> java.text.*;</w:t>
       </w:r>
     </w:p>
     <w:p>
@@ -578,29 +483,7 @@
           <w:szCs w:val="22"/>
           <w:lang w:val="en-US"/>
         </w:rPr>
-        <w:t xml:space="preserve"> </w:t>
-      </w:r>
-      <w:proofErr w:type="spellStart"/>
-      <w:r>
-        <w:rPr>
-          <w:rFonts w:ascii="Courier New" w:hAnsi="Courier New" w:cs="Courier New"/>
-          <w:color w:val="000000"/>
-          <w:sz w:val="22"/>
-          <w:szCs w:val="22"/>
-          <w:lang w:val="en-US"/>
-        </w:rPr>
-        <w:t>java.util</w:t>
-      </w:r>
-      <w:proofErr w:type="spellEnd"/>
-      <w:r>
-        <w:rPr>
-          <w:rFonts w:ascii="Courier New" w:hAnsi="Courier New" w:cs="Courier New"/>
-          <w:color w:val="000000"/>
-          <w:sz w:val="22"/>
-          <w:szCs w:val="22"/>
-          <w:lang w:val="en-US"/>
-        </w:rPr>
-        <w:t>.*;</w:t>
+        <w:t xml:space="preserve"> java.util.*;</w:t>
       </w:r>
     </w:p>
     <w:p>
@@ -658,29 +541,7 @@
           <w:szCs w:val="22"/>
           <w:lang w:val="en-US"/>
         </w:rPr>
-        <w:t xml:space="preserve"> </w:t>
-      </w:r>
-      <w:proofErr w:type="spellStart"/>
-      <w:r>
-        <w:rPr>
-          <w:rFonts w:ascii="Courier New" w:hAnsi="Courier New" w:cs="Courier New"/>
-          <w:color w:val="000000"/>
-          <w:sz w:val="22"/>
-          <w:szCs w:val="22"/>
-          <w:lang w:val="en-US"/>
-        </w:rPr>
-        <w:t>StudentList</w:t>
-      </w:r>
-      <w:proofErr w:type="spellEnd"/>
-      <w:r>
-        <w:rPr>
-          <w:rFonts w:ascii="Courier New" w:hAnsi="Courier New" w:cs="Courier New"/>
-          <w:color w:val="000000"/>
-          <w:sz w:val="22"/>
-          <w:szCs w:val="22"/>
-          <w:lang w:val="en-US"/>
-        </w:rPr>
-        <w:t xml:space="preserve"> {</w:t>
+        <w:t xml:space="preserve"> StudentList {</w:t>
       </w:r>
     </w:p>
     <w:p>
@@ -762,7 +623,6 @@
         </w:rPr>
         <w:t xml:space="preserve"> main(String[] </w:t>
       </w:r>
-      <w:proofErr w:type="spellStart"/>
       <w:r>
         <w:rPr>
           <w:rFonts w:ascii="Courier New" w:hAnsi="Courier New" w:cs="Courier New"/>
@@ -773,7 +633,6 @@
         </w:rPr>
         <w:t>args</w:t>
       </w:r>
-      <w:proofErr w:type="spellEnd"/>
       <w:r>
         <w:rPr>
           <w:rFonts w:ascii="Courier New" w:hAnsi="Courier New" w:cs="Courier New"/>
@@ -885,7 +744,6 @@
         </w:rPr>
         <w:t>(</w:t>
       </w:r>
-      <w:proofErr w:type="spellStart"/>
       <w:r>
         <w:rPr>
           <w:rFonts w:ascii="Courier New" w:hAnsi="Courier New" w:cs="Courier New"/>
@@ -896,7 +754,6 @@
         </w:rPr>
         <w:t>args</w:t>
       </w:r>
-      <w:proofErr w:type="spellEnd"/>
       <w:r>
         <w:rPr>
           <w:rFonts w:ascii="Courier New" w:hAnsi="Courier New" w:cs="Courier New"/>
@@ -970,16 +827,6 @@
           <w:lang w:val="en-US"/>
         </w:rPr>
         <w:tab/>
-      </w:r>
-      <w:proofErr w:type="spellStart"/>
-      <w:r>
-        <w:rPr>
-          <w:rFonts w:ascii="Courier New" w:hAnsi="Courier New" w:cs="Courier New"/>
-          <w:color w:val="000000"/>
-          <w:sz w:val="22"/>
-          <w:szCs w:val="22"/>
-          <w:lang w:val="en-US"/>
-        </w:rPr>
         <w:t>System.</w:t>
       </w:r>
       <w:r>
@@ -1004,18 +851,7 @@
           <w:szCs w:val="22"/>
           <w:lang w:val="en-US"/>
         </w:rPr>
-        <w:t>.println</w:t>
-      </w:r>
-      <w:proofErr w:type="spellEnd"/>
-      <w:r>
-        <w:rPr>
-          <w:rFonts w:ascii="Courier New" w:hAnsi="Courier New" w:cs="Courier New"/>
-          <w:color w:val="000000"/>
-          <w:sz w:val="22"/>
-          <w:szCs w:val="22"/>
-          <w:lang w:val="en-US"/>
-        </w:rPr>
-        <w:t>(</w:t>
+        <w:t>.println(</w:t>
       </w:r>
       <w:r>
         <w:rPr>
@@ -1166,28 +1002,7 @@
           <w:lang w:val="en-US"/>
         </w:rPr>
         <w:tab/>
-      </w:r>
-      <w:proofErr w:type="spellStart"/>
-      <w:r>
-        <w:rPr>
-          <w:rFonts w:ascii="Courier New" w:hAnsi="Courier New" w:cs="Courier New"/>
-          <w:color w:val="000000"/>
-          <w:sz w:val="22"/>
-          <w:szCs w:val="22"/>
-          <w:lang w:val="en-US"/>
-        </w:rPr>
-        <w:t>BufferedReader</w:t>
-      </w:r>
-      <w:proofErr w:type="spellEnd"/>
-      <w:r>
-        <w:rPr>
-          <w:rFonts w:ascii="Courier New" w:hAnsi="Courier New" w:cs="Courier New"/>
-          <w:color w:val="000000"/>
-          <w:sz w:val="22"/>
-          <w:szCs w:val="22"/>
-          <w:lang w:val="en-US"/>
-        </w:rPr>
-        <w:t xml:space="preserve"> </w:t>
+        <w:t xml:space="preserve">BufferedReader </w:t>
       </w:r>
       <w:r>
         <w:rPr>
@@ -1230,29 +1045,7 @@
           <w:szCs w:val="22"/>
           <w:lang w:val="en-US"/>
         </w:rPr>
-        <w:t xml:space="preserve"> </w:t>
-      </w:r>
-      <w:proofErr w:type="spellStart"/>
-      <w:r>
-        <w:rPr>
-          <w:rFonts w:ascii="Courier New" w:hAnsi="Courier New" w:cs="Courier New"/>
-          <w:color w:val="000000"/>
-          <w:sz w:val="22"/>
-          <w:szCs w:val="22"/>
-          <w:lang w:val="en-US"/>
-        </w:rPr>
-        <w:t>BufferedReader</w:t>
-      </w:r>
-      <w:proofErr w:type="spellEnd"/>
-      <w:r>
-        <w:rPr>
-          <w:rFonts w:ascii="Courier New" w:hAnsi="Courier New" w:cs="Courier New"/>
-          <w:color w:val="000000"/>
-          <w:sz w:val="22"/>
-          <w:szCs w:val="22"/>
-          <w:lang w:val="en-US"/>
-        </w:rPr>
-        <w:t>(</w:t>
+        <w:t xml:space="preserve"> BufferedReader(</w:t>
       </w:r>
     </w:p>
     <w:p>
@@ -1328,29 +1121,7 @@
           <w:szCs w:val="22"/>
           <w:lang w:val="en-US"/>
         </w:rPr>
-        <w:t xml:space="preserve"> </w:t>
-      </w:r>
-      <w:proofErr w:type="spellStart"/>
-      <w:r>
-        <w:rPr>
-          <w:rFonts w:ascii="Courier New" w:hAnsi="Courier New" w:cs="Courier New"/>
-          <w:color w:val="000000"/>
-          <w:sz w:val="22"/>
-          <w:szCs w:val="22"/>
-          <w:lang w:val="en-US"/>
-        </w:rPr>
-        <w:t>InputStreamReader</w:t>
-      </w:r>
-      <w:proofErr w:type="spellEnd"/>
-      <w:r>
-        <w:rPr>
-          <w:rFonts w:ascii="Courier New" w:hAnsi="Courier New" w:cs="Courier New"/>
-          <w:color w:val="000000"/>
-          <w:sz w:val="22"/>
-          <w:szCs w:val="22"/>
-          <w:lang w:val="en-US"/>
-        </w:rPr>
-        <w:t>(</w:t>
+        <w:t xml:space="preserve"> InputStreamReader(</w:t>
       </w:r>
     </w:p>
     <w:p>
@@ -1448,27 +1219,15 @@
         </w:rPr>
         <w:t xml:space="preserve"> </w:t>
       </w:r>
-      <w:proofErr w:type="spellStart"/>
-      <w:r>
-        <w:rPr>
-          <w:rFonts w:ascii="Courier New" w:hAnsi="Courier New" w:cs="Courier New"/>
-          <w:color w:val="000000"/>
-          <w:sz w:val="22"/>
-          <w:szCs w:val="22"/>
-          <w:lang w:val="en-US"/>
-        </w:rPr>
-        <w:t>FileInputStream</w:t>
-      </w:r>
-      <w:proofErr w:type="spellEnd"/>
-      <w:r>
-        <w:rPr>
-          <w:rFonts w:ascii="Courier New" w:hAnsi="Courier New" w:cs="Courier New"/>
-          <w:color w:val="000000"/>
-          <w:sz w:val="22"/>
-          <w:szCs w:val="22"/>
-          <w:lang w:val="en-US"/>
-        </w:rPr>
-        <w:t>(</w:t>
+      <w:r>
+        <w:rPr>
+          <w:rFonts w:ascii="Courier New" w:hAnsi="Courier New" w:cs="Courier New"/>
+          <w:color w:val="000000"/>
+          <w:sz w:val="22"/>
+          <w:szCs w:val="22"/>
+          <w:lang w:val="en-US"/>
+        </w:rPr>
+        <w:t>FileInputStream(</w:t>
       </w:r>
       <w:r>
         <w:rPr>
@@ -1555,7 +1314,6 @@
         </w:rPr>
         <w:t xml:space="preserve"> = </w:t>
       </w:r>
-      <w:proofErr w:type="spellStart"/>
       <w:r>
         <w:rPr>
           <w:rFonts w:ascii="Courier New" w:hAnsi="Courier New" w:cs="Courier New"/>
@@ -1574,18 +1332,7 @@
           <w:szCs w:val="22"/>
           <w:lang w:val="en-US"/>
         </w:rPr>
-        <w:t>.readLine</w:t>
-      </w:r>
-      <w:proofErr w:type="spellEnd"/>
-      <w:r>
-        <w:rPr>
-          <w:rFonts w:ascii="Courier New" w:hAnsi="Courier New" w:cs="Courier New"/>
-          <w:color w:val="000000"/>
-          <w:sz w:val="22"/>
-          <w:szCs w:val="22"/>
-          <w:lang w:val="en-US"/>
-        </w:rPr>
-        <w:t>();</w:t>
+        <w:t>.readLine();</w:t>
       </w:r>
       <w:r>
         <w:rPr>
@@ -1607,7 +1354,6 @@
         </w:rPr>
         <w:t xml:space="preserve">String </w:t>
       </w:r>
-      <w:proofErr w:type="spellStart"/>
       <w:r>
         <w:rPr>
           <w:rFonts w:ascii="Courier New" w:hAnsi="Courier New" w:cs="Courier New"/>
@@ -1618,7 +1364,6 @@
         </w:rPr>
         <w:t>i</w:t>
       </w:r>
-      <w:proofErr w:type="spellEnd"/>
       <w:r>
         <w:rPr>
           <w:rFonts w:ascii="Courier New" w:hAnsi="Courier New" w:cs="Courier New"/>
@@ -1629,7 +1374,6 @@
         </w:rPr>
         <w:t xml:space="preserve">[] = </w:t>
       </w:r>
-      <w:proofErr w:type="spellStart"/>
       <w:r>
         <w:rPr>
           <w:rFonts w:ascii="Courier New" w:hAnsi="Courier New" w:cs="Courier New"/>
@@ -1648,18 +1392,7 @@
           <w:szCs w:val="22"/>
           <w:lang w:val="en-US"/>
         </w:rPr>
-        <w:t>.split</w:t>
-      </w:r>
-      <w:proofErr w:type="spellEnd"/>
-      <w:r>
-        <w:rPr>
-          <w:rFonts w:ascii="Courier New" w:hAnsi="Courier New" w:cs="Courier New"/>
-          <w:color w:val="000000"/>
-          <w:sz w:val="22"/>
-          <w:szCs w:val="22"/>
-          <w:lang w:val="en-US"/>
-        </w:rPr>
-        <w:t>(</w:t>
+        <w:t>.split(</w:t>
       </w:r>
       <w:r>
         <w:rPr>
@@ -1797,7 +1530,6 @@
         </w:rPr>
         <w:t xml:space="preserve"> : </w:t>
       </w:r>
-      <w:proofErr w:type="spellStart"/>
       <w:r>
         <w:rPr>
           <w:rFonts w:ascii="Courier New" w:hAnsi="Courier New" w:cs="Courier New"/>
@@ -1808,27 +1540,15 @@
         </w:rPr>
         <w:t>i</w:t>
       </w:r>
-      <w:proofErr w:type="spellEnd"/>
-      <w:r>
-        <w:rPr>
-          <w:rFonts w:ascii="Courier New" w:hAnsi="Courier New" w:cs="Courier New"/>
-          <w:color w:val="000000"/>
-          <w:sz w:val="22"/>
-          <w:szCs w:val="22"/>
-          <w:lang w:val="en-US"/>
-        </w:rPr>
-        <w:t xml:space="preserve">) { </w:t>
-      </w:r>
-      <w:proofErr w:type="spellStart"/>
-      <w:r>
-        <w:rPr>
-          <w:rFonts w:ascii="Courier New" w:hAnsi="Courier New" w:cs="Courier New"/>
-          <w:color w:val="000000"/>
-          <w:sz w:val="22"/>
-          <w:szCs w:val="22"/>
-          <w:lang w:val="en-US"/>
-        </w:rPr>
-        <w:t>System.</w:t>
+      <w:r>
+        <w:rPr>
+          <w:rFonts w:ascii="Courier New" w:hAnsi="Courier New" w:cs="Courier New"/>
+          <w:color w:val="000000"/>
+          <w:sz w:val="22"/>
+          <w:szCs w:val="22"/>
+          <w:lang w:val="en-US"/>
+        </w:rPr>
+        <w:t>) { System.</w:t>
       </w:r>
       <w:r>
         <w:rPr>
@@ -1852,18 +1572,7 @@
           <w:szCs w:val="22"/>
           <w:lang w:val="en-US"/>
         </w:rPr>
-        <w:t>.println</w:t>
-      </w:r>
-      <w:proofErr w:type="spellEnd"/>
-      <w:r>
-        <w:rPr>
-          <w:rFonts w:ascii="Courier New" w:hAnsi="Courier New" w:cs="Courier New"/>
-          <w:color w:val="000000"/>
-          <w:sz w:val="22"/>
-          <w:szCs w:val="22"/>
-          <w:lang w:val="en-US"/>
-        </w:rPr>
-        <w:t>(</w:t>
+        <w:t>.println(</w:t>
       </w:r>
       <w:r>
         <w:rPr>
@@ -2015,16 +1724,6 @@
           <w:lang w:val="en-US"/>
         </w:rPr>
         <w:tab/>
-      </w:r>
-      <w:proofErr w:type="spellStart"/>
-      <w:r>
-        <w:rPr>
-          <w:rFonts w:ascii="Courier New" w:hAnsi="Courier New" w:cs="Courier New"/>
-          <w:color w:val="000000"/>
-          <w:sz w:val="22"/>
-          <w:szCs w:val="22"/>
-          <w:lang w:val="en-US"/>
-        </w:rPr>
         <w:t>System.</w:t>
       </w:r>
       <w:r>
@@ -2049,18 +1748,7 @@
           <w:szCs w:val="22"/>
           <w:lang w:val="en-US"/>
         </w:rPr>
-        <w:t>.println</w:t>
-      </w:r>
-      <w:proofErr w:type="spellEnd"/>
-      <w:r>
-        <w:rPr>
-          <w:rFonts w:ascii="Courier New" w:hAnsi="Courier New" w:cs="Courier New"/>
-          <w:color w:val="000000"/>
-          <w:sz w:val="22"/>
-          <w:szCs w:val="22"/>
-          <w:lang w:val="en-US"/>
-        </w:rPr>
-        <w:t>(</w:t>
+        <w:t>.println(</w:t>
       </w:r>
       <w:r>
         <w:rPr>
@@ -2195,7 +1883,6 @@
         </w:rPr>
         <w:t>(</w:t>
       </w:r>
-      <w:proofErr w:type="spellStart"/>
       <w:r>
         <w:rPr>
           <w:rFonts w:ascii="Courier New" w:hAnsi="Courier New" w:cs="Courier New"/>
@@ -2206,7 +1893,6 @@
         </w:rPr>
         <w:t>args</w:t>
       </w:r>
-      <w:proofErr w:type="spellEnd"/>
       <w:r>
         <w:rPr>
           <w:rFonts w:ascii="Courier New" w:hAnsi="Courier New" w:cs="Courier New"/>
@@ -2315,16 +2001,6 @@
           <w:lang w:val="en-US"/>
         </w:rPr>
         <w:tab/>
-      </w:r>
-      <w:proofErr w:type="spellStart"/>
-      <w:r>
-        <w:rPr>
-          <w:rFonts w:ascii="Courier New" w:hAnsi="Courier New" w:cs="Courier New"/>
-          <w:color w:val="000000"/>
-          <w:sz w:val="22"/>
-          <w:szCs w:val="22"/>
-          <w:lang w:val="en-US"/>
-        </w:rPr>
         <w:t>System.</w:t>
       </w:r>
       <w:r>
@@ -2349,18 +2025,7 @@
           <w:szCs w:val="22"/>
           <w:lang w:val="en-US"/>
         </w:rPr>
-        <w:t>.println</w:t>
-      </w:r>
-      <w:proofErr w:type="spellEnd"/>
-      <w:r>
-        <w:rPr>
-          <w:rFonts w:ascii="Courier New" w:hAnsi="Courier New" w:cs="Courier New"/>
-          <w:color w:val="000000"/>
-          <w:sz w:val="22"/>
-          <w:szCs w:val="22"/>
-          <w:lang w:val="en-US"/>
-        </w:rPr>
-        <w:t>(</w:t>
+        <w:t>.println(</w:t>
       </w:r>
       <w:r>
         <w:rPr>
@@ -2521,28 +2186,7 @@
           <w:lang w:val="en-US"/>
         </w:rPr>
         <w:tab/>
-      </w:r>
-      <w:proofErr w:type="spellStart"/>
-      <w:r>
-        <w:rPr>
-          <w:rFonts w:ascii="Courier New" w:hAnsi="Courier New" w:cs="Courier New"/>
-          <w:color w:val="000000"/>
-          <w:sz w:val="22"/>
-          <w:szCs w:val="22"/>
-          <w:lang w:val="en-US"/>
-        </w:rPr>
-        <w:t>BufferedReader</w:t>
-      </w:r>
-      <w:proofErr w:type="spellEnd"/>
-      <w:r>
-        <w:rPr>
-          <w:rFonts w:ascii="Courier New" w:hAnsi="Courier New" w:cs="Courier New"/>
-          <w:color w:val="000000"/>
-          <w:sz w:val="22"/>
-          <w:szCs w:val="22"/>
-          <w:lang w:val="en-US"/>
-        </w:rPr>
-        <w:t xml:space="preserve"> </w:t>
+        <w:t xml:space="preserve">BufferedReader </w:t>
       </w:r>
       <w:r>
         <w:rPr>
@@ -2585,29 +2229,7 @@
           <w:szCs w:val="22"/>
           <w:lang w:val="en-US"/>
         </w:rPr>
-        <w:t xml:space="preserve"> </w:t>
-      </w:r>
-      <w:proofErr w:type="spellStart"/>
-      <w:r>
-        <w:rPr>
-          <w:rFonts w:ascii="Courier New" w:hAnsi="Courier New" w:cs="Courier New"/>
-          <w:color w:val="000000"/>
-          <w:sz w:val="22"/>
-          <w:szCs w:val="22"/>
-          <w:lang w:val="en-US"/>
-        </w:rPr>
-        <w:t>BufferedReader</w:t>
-      </w:r>
-      <w:proofErr w:type="spellEnd"/>
-      <w:r>
-        <w:rPr>
-          <w:rFonts w:ascii="Courier New" w:hAnsi="Courier New" w:cs="Courier New"/>
-          <w:color w:val="000000"/>
-          <w:sz w:val="22"/>
-          <w:szCs w:val="22"/>
-          <w:lang w:val="en-US"/>
-        </w:rPr>
-        <w:t>(</w:t>
+        <w:t xml:space="preserve"> BufferedReader(</w:t>
       </w:r>
     </w:p>
     <w:p>
@@ -2693,29 +2315,7 @@
           <w:szCs w:val="22"/>
           <w:lang w:val="en-US"/>
         </w:rPr>
-        <w:t xml:space="preserve"> </w:t>
-      </w:r>
-      <w:proofErr w:type="spellStart"/>
-      <w:r>
-        <w:rPr>
-          <w:rFonts w:ascii="Courier New" w:hAnsi="Courier New" w:cs="Courier New"/>
-          <w:color w:val="000000"/>
-          <w:sz w:val="22"/>
-          <w:szCs w:val="22"/>
-          <w:lang w:val="en-US"/>
-        </w:rPr>
-        <w:t>InputStreamReader</w:t>
-      </w:r>
-      <w:proofErr w:type="spellEnd"/>
-      <w:r>
-        <w:rPr>
-          <w:rFonts w:ascii="Courier New" w:hAnsi="Courier New" w:cs="Courier New"/>
-          <w:color w:val="000000"/>
-          <w:sz w:val="22"/>
-          <w:szCs w:val="22"/>
-          <w:lang w:val="en-US"/>
-        </w:rPr>
-        <w:t>(</w:t>
+        <w:t xml:space="preserve"> InputStreamReader(</w:t>
       </w:r>
     </w:p>
     <w:p>
@@ -2821,29 +2421,7 @@
           <w:szCs w:val="22"/>
           <w:lang w:val="en-US"/>
         </w:rPr>
-        <w:t xml:space="preserve"> </w:t>
-      </w:r>
-      <w:proofErr w:type="spellStart"/>
-      <w:r>
-        <w:rPr>
-          <w:rFonts w:ascii="Courier New" w:hAnsi="Courier New" w:cs="Courier New"/>
-          <w:color w:val="000000"/>
-          <w:sz w:val="22"/>
-          <w:szCs w:val="22"/>
-          <w:lang w:val="en-US"/>
-        </w:rPr>
-        <w:t>FileInputStream</w:t>
-      </w:r>
-      <w:proofErr w:type="spellEnd"/>
-      <w:r>
-        <w:rPr>
-          <w:rFonts w:ascii="Courier New" w:hAnsi="Courier New" w:cs="Courier New"/>
-          <w:color w:val="000000"/>
-          <w:sz w:val="22"/>
-          <w:szCs w:val="22"/>
-          <w:lang w:val="en-US"/>
-        </w:rPr>
-        <w:t>(</w:t>
+        <w:t xml:space="preserve"> FileInputStream(</w:t>
       </w:r>
       <w:r>
         <w:rPr>
@@ -2930,7 +2508,6 @@
         </w:rPr>
         <w:t xml:space="preserve"> = </w:t>
       </w:r>
-      <w:proofErr w:type="spellStart"/>
       <w:r>
         <w:rPr>
           <w:rFonts w:ascii="Courier New" w:hAnsi="Courier New" w:cs="Courier New"/>
@@ -2949,18 +2526,7 @@
           <w:szCs w:val="22"/>
           <w:lang w:val="en-US"/>
         </w:rPr>
-        <w:t>.readLine</w:t>
-      </w:r>
-      <w:proofErr w:type="spellEnd"/>
-      <w:r>
-        <w:rPr>
-          <w:rFonts w:ascii="Courier New" w:hAnsi="Courier New" w:cs="Courier New"/>
-          <w:color w:val="000000"/>
-          <w:sz w:val="22"/>
-          <w:szCs w:val="22"/>
-          <w:lang w:val="en-US"/>
-        </w:rPr>
-        <w:t>();</w:t>
+        <w:t>.readLine();</w:t>
       </w:r>
       <w:r>
         <w:rPr>
@@ -2972,7 +2538,6 @@
         </w:rPr>
         <w:t xml:space="preserve"> </w:t>
       </w:r>
-      <w:proofErr w:type="spellStart"/>
       <w:r>
         <w:rPr>
           <w:rFonts w:ascii="Courier New" w:hAnsi="Courier New" w:cs="Courier New"/>
@@ -3005,18 +2570,7 @@
           <w:szCs w:val="22"/>
           <w:lang w:val="en-US"/>
         </w:rPr>
-        <w:t>.println</w:t>
-      </w:r>
-      <w:proofErr w:type="spellEnd"/>
-      <w:r>
-        <w:rPr>
-          <w:rFonts w:ascii="Courier New" w:hAnsi="Courier New" w:cs="Courier New"/>
-          <w:color w:val="000000"/>
-          <w:sz w:val="22"/>
-          <w:szCs w:val="22"/>
-          <w:lang w:val="en-US"/>
-        </w:rPr>
-        <w:t>(</w:t>
+        <w:t>.println(</w:t>
       </w:r>
       <w:r>
         <w:rPr>
@@ -3083,7 +2637,6 @@
         <w:tab/>
         <w:t xml:space="preserve">String </w:t>
       </w:r>
-      <w:proofErr w:type="spellStart"/>
       <w:r>
         <w:rPr>
           <w:rFonts w:ascii="Courier New" w:hAnsi="Courier New" w:cs="Courier New"/>
@@ -3094,7 +2647,6 @@
         </w:rPr>
         <w:t>i</w:t>
       </w:r>
-      <w:proofErr w:type="spellEnd"/>
       <w:r>
         <w:rPr>
           <w:rFonts w:ascii="Courier New" w:hAnsi="Courier New" w:cs="Courier New"/>
@@ -3105,7 +2657,6 @@
         </w:rPr>
         <w:t xml:space="preserve">[] = </w:t>
       </w:r>
-      <w:proofErr w:type="spellStart"/>
       <w:r>
         <w:rPr>
           <w:rFonts w:ascii="Courier New" w:hAnsi="Courier New" w:cs="Courier New"/>
@@ -3124,18 +2675,7 @@
           <w:szCs w:val="22"/>
           <w:lang w:val="en-US"/>
         </w:rPr>
-        <w:t>.split</w:t>
-      </w:r>
-      <w:proofErr w:type="spellEnd"/>
-      <w:r>
-        <w:rPr>
-          <w:rFonts w:ascii="Courier New" w:hAnsi="Courier New" w:cs="Courier New"/>
-          <w:color w:val="000000"/>
-          <w:sz w:val="22"/>
-          <w:szCs w:val="22"/>
-          <w:lang w:val="en-US"/>
-        </w:rPr>
-        <w:t>(</w:t>
+        <w:t>.split(</w:t>
       </w:r>
       <w:r>
         <w:rPr>
@@ -3350,7 +2890,6 @@
         </w:rPr>
         <w:t xml:space="preserve"> = </w:t>
       </w:r>
-      <w:proofErr w:type="spellStart"/>
       <w:r>
         <w:rPr>
           <w:rFonts w:ascii="Courier New" w:hAnsi="Courier New" w:cs="Courier New"/>
@@ -3369,18 +2908,7 @@
           <w:szCs w:val="22"/>
           <w:lang w:val="en-US"/>
         </w:rPr>
-        <w:t>.nextInt</w:t>
-      </w:r>
-      <w:proofErr w:type="spellEnd"/>
-      <w:r>
-        <w:rPr>
-          <w:rFonts w:ascii="Courier New" w:hAnsi="Courier New" w:cs="Courier New"/>
-          <w:color w:val="000000"/>
-          <w:sz w:val="22"/>
-          <w:szCs w:val="22"/>
-          <w:lang w:val="en-US"/>
-        </w:rPr>
-        <w:t>();</w:t>
+        <w:t>.nextInt();</w:t>
       </w:r>
     </w:p>
     <w:p>
@@ -3446,16 +2974,6 @@
           <w:lang w:val="en-US"/>
         </w:rPr>
         <w:tab/>
-      </w:r>
-      <w:proofErr w:type="spellStart"/>
-      <w:r>
-        <w:rPr>
-          <w:rFonts w:ascii="Courier New" w:hAnsi="Courier New" w:cs="Courier New"/>
-          <w:color w:val="000000"/>
-          <w:sz w:val="22"/>
-          <w:szCs w:val="22"/>
-          <w:lang w:val="en-US"/>
-        </w:rPr>
         <w:t>System.</w:t>
       </w:r>
       <w:r>
@@ -3480,20 +2998,8 @@
           <w:szCs w:val="22"/>
           <w:lang w:val="en-US"/>
         </w:rPr>
-        <w:t>.println</w:t>
-      </w:r>
-      <w:proofErr w:type="spellEnd"/>
-      <w:r>
-        <w:rPr>
-          <w:rFonts w:ascii="Courier New" w:hAnsi="Courier New" w:cs="Courier New"/>
-          <w:color w:val="000000"/>
-          <w:sz w:val="22"/>
-          <w:szCs w:val="22"/>
-          <w:lang w:val="en-US"/>
-        </w:rPr>
-        <w:t>(</w:t>
-      </w:r>
-      <w:proofErr w:type="spellStart"/>
+        <w:t>.println(</w:t>
+      </w:r>
       <w:r>
         <w:rPr>
           <w:rFonts w:ascii="Courier New" w:hAnsi="Courier New" w:cs="Courier New"/>
@@ -3504,7 +3010,6 @@
         </w:rPr>
         <w:t>i</w:t>
       </w:r>
-      <w:proofErr w:type="spellEnd"/>
       <w:r>
         <w:rPr>
           <w:rFonts w:ascii="Courier New" w:hAnsi="Courier New" w:cs="Courier New"/>
@@ -3665,16 +3170,6 @@
           <w:lang w:val="en-US"/>
         </w:rPr>
         <w:tab/>
-      </w:r>
-      <w:proofErr w:type="spellStart"/>
-      <w:r>
-        <w:rPr>
-          <w:rFonts w:ascii="Courier New" w:hAnsi="Courier New" w:cs="Courier New"/>
-          <w:color w:val="000000"/>
-          <w:sz w:val="22"/>
-          <w:szCs w:val="22"/>
-          <w:lang w:val="en-US"/>
-        </w:rPr>
         <w:t>System.</w:t>
       </w:r>
       <w:r>
@@ -3699,18 +3194,7 @@
           <w:szCs w:val="22"/>
           <w:lang w:val="en-US"/>
         </w:rPr>
-        <w:t>.println</w:t>
-      </w:r>
-      <w:proofErr w:type="spellEnd"/>
-      <w:r>
-        <w:rPr>
-          <w:rFonts w:ascii="Courier New" w:hAnsi="Courier New" w:cs="Courier New"/>
-          <w:color w:val="000000"/>
-          <w:sz w:val="22"/>
-          <w:szCs w:val="22"/>
-          <w:lang w:val="en-US"/>
-        </w:rPr>
-        <w:t>(</w:t>
+        <w:t>.println(</w:t>
       </w:r>
       <w:r>
         <w:rPr>
@@ -3875,7 +3359,6 @@
         </w:rPr>
         <w:t>(</w:t>
       </w:r>
-      <w:proofErr w:type="spellStart"/>
       <w:r>
         <w:rPr>
           <w:rFonts w:ascii="Courier New" w:hAnsi="Courier New" w:cs="Courier New"/>
@@ -3886,7 +3369,6 @@
         </w:rPr>
         <w:t>args</w:t>
       </w:r>
-      <w:proofErr w:type="spellEnd"/>
       <w:r>
         <w:rPr>
           <w:rFonts w:ascii="Courier New" w:hAnsi="Courier New" w:cs="Courier New"/>
@@ -3960,16 +3442,6 @@
           <w:lang w:val="en-US"/>
         </w:rPr>
         <w:tab/>
-      </w:r>
-      <w:proofErr w:type="spellStart"/>
-      <w:r>
-        <w:rPr>
-          <w:rFonts w:ascii="Courier New" w:hAnsi="Courier New" w:cs="Courier New"/>
-          <w:color w:val="000000"/>
-          <w:sz w:val="22"/>
-          <w:szCs w:val="22"/>
-          <w:lang w:val="en-US"/>
-        </w:rPr>
         <w:t>System.</w:t>
       </w:r>
       <w:r>
@@ -3994,18 +3466,7 @@
           <w:szCs w:val="22"/>
           <w:lang w:val="en-US"/>
         </w:rPr>
-        <w:t>.println</w:t>
-      </w:r>
-      <w:proofErr w:type="spellEnd"/>
-      <w:r>
-        <w:rPr>
-          <w:rFonts w:ascii="Courier New" w:hAnsi="Courier New" w:cs="Courier New"/>
-          <w:color w:val="000000"/>
-          <w:sz w:val="22"/>
-          <w:szCs w:val="22"/>
-          <w:lang w:val="en-US"/>
-        </w:rPr>
-        <w:t>(</w:t>
+        <w:t>.println(</w:t>
       </w:r>
       <w:r>
         <w:rPr>
@@ -4166,28 +3627,7 @@
           <w:lang w:val="en-US"/>
         </w:rPr>
         <w:tab/>
-      </w:r>
-      <w:proofErr w:type="spellStart"/>
-      <w:r>
-        <w:rPr>
-          <w:rFonts w:ascii="Courier New" w:hAnsi="Courier New" w:cs="Courier New"/>
-          <w:color w:val="000000"/>
-          <w:sz w:val="22"/>
-          <w:szCs w:val="22"/>
-          <w:lang w:val="en-US"/>
-        </w:rPr>
-        <w:t>BufferedWriter</w:t>
-      </w:r>
-      <w:proofErr w:type="spellEnd"/>
-      <w:r>
-        <w:rPr>
-          <w:rFonts w:ascii="Courier New" w:hAnsi="Courier New" w:cs="Courier New"/>
-          <w:color w:val="000000"/>
-          <w:sz w:val="22"/>
-          <w:szCs w:val="22"/>
-          <w:lang w:val="en-US"/>
-        </w:rPr>
-        <w:t xml:space="preserve"> </w:t>
+        <w:t xml:space="preserve">BufferedWriter </w:t>
       </w:r>
       <w:r>
         <w:rPr>
@@ -4229,29 +3669,7 @@
           <w:szCs w:val="22"/>
           <w:lang w:val="en-US"/>
         </w:rPr>
-        <w:t xml:space="preserve"> </w:t>
-      </w:r>
-      <w:proofErr w:type="spellStart"/>
-      <w:r>
-        <w:rPr>
-          <w:rFonts w:ascii="Courier New" w:hAnsi="Courier New" w:cs="Courier New"/>
-          <w:color w:val="000000"/>
-          <w:sz w:val="22"/>
-          <w:szCs w:val="22"/>
-          <w:lang w:val="en-US"/>
-        </w:rPr>
-        <w:t>BufferedWriter</w:t>
-      </w:r>
-      <w:proofErr w:type="spellEnd"/>
-      <w:r>
-        <w:rPr>
-          <w:rFonts w:ascii="Courier New" w:hAnsi="Courier New" w:cs="Courier New"/>
-          <w:color w:val="000000"/>
-          <w:sz w:val="22"/>
-          <w:szCs w:val="22"/>
-          <w:lang w:val="en-US"/>
-        </w:rPr>
-        <w:t>(</w:t>
+        <w:t xml:space="preserve"> BufferedWriter(</w:t>
       </w:r>
     </w:p>
     <w:p>
@@ -4337,29 +3755,7 @@
           <w:szCs w:val="22"/>
           <w:lang w:val="en-US"/>
         </w:rPr>
-        <w:t xml:space="preserve"> </w:t>
-      </w:r>
-      <w:proofErr w:type="spellStart"/>
-      <w:r>
-        <w:rPr>
-          <w:rFonts w:ascii="Courier New" w:hAnsi="Courier New" w:cs="Courier New"/>
-          <w:color w:val="000000"/>
-          <w:sz w:val="22"/>
-          <w:szCs w:val="22"/>
-          <w:lang w:val="en-US"/>
-        </w:rPr>
-        <w:t>FileWriter</w:t>
-      </w:r>
-      <w:proofErr w:type="spellEnd"/>
-      <w:r>
-        <w:rPr>
-          <w:rFonts w:ascii="Courier New" w:hAnsi="Courier New" w:cs="Courier New"/>
-          <w:color w:val="000000"/>
-          <w:sz w:val="22"/>
-          <w:szCs w:val="22"/>
-          <w:lang w:val="en-US"/>
-        </w:rPr>
-        <w:t>(</w:t>
+        <w:t xml:space="preserve"> FileWriter(</w:t>
       </w:r>
       <w:r>
         <w:rPr>
@@ -4468,7 +3864,6 @@
         </w:rPr>
         <w:t xml:space="preserve"> = </w:t>
       </w:r>
-      <w:proofErr w:type="spellStart"/>
       <w:r>
         <w:rPr>
           <w:rFonts w:ascii="Courier New" w:hAnsi="Courier New" w:cs="Courier New"/>
@@ -4479,7 +3874,6 @@
         </w:rPr>
         <w:t>args</w:t>
       </w:r>
-      <w:proofErr w:type="spellEnd"/>
       <w:r>
         <w:rPr>
           <w:rFonts w:ascii="Courier New" w:hAnsi="Courier New" w:cs="Courier New"/>
@@ -4610,29 +4004,7 @@
           <w:szCs w:val="22"/>
           <w:lang w:val="en-US"/>
         </w:rPr>
-        <w:t>"dd/mm/</w:t>
-      </w:r>
-      <w:proofErr w:type="spellStart"/>
-      <w:r>
-        <w:rPr>
-          <w:rFonts w:ascii="Courier New" w:hAnsi="Courier New" w:cs="Courier New"/>
-          <w:color w:val="2A00FF"/>
-          <w:sz w:val="22"/>
-          <w:szCs w:val="22"/>
-          <w:lang w:val="en-US"/>
-        </w:rPr>
-        <w:t>yyyy-hh:mm:ss</w:t>
-      </w:r>
-      <w:proofErr w:type="spellEnd"/>
-      <w:r>
-        <w:rPr>
-          <w:rFonts w:ascii="Courier New" w:hAnsi="Courier New" w:cs="Courier New"/>
-          <w:color w:val="2A00FF"/>
-          <w:sz w:val="22"/>
-          <w:szCs w:val="22"/>
-          <w:lang w:val="en-US"/>
-        </w:rPr>
-        <w:t xml:space="preserve"> a"</w:t>
+        <w:t>"dd/mm/yyyy-hh:mm:ss a"</w:t>
       </w:r>
       <w:r>
         <w:rPr>
@@ -4667,31 +4039,8 @@
           <w:lang w:val="en-US"/>
         </w:rPr>
         <w:tab/>
-        <w:t xml:space="preserve">        </w:t>
-      </w:r>
-      <w:proofErr w:type="spellStart"/>
-      <w:r>
-        <w:rPr>
-          <w:rFonts w:ascii="Courier New" w:hAnsi="Courier New" w:cs="Courier New"/>
-          <w:color w:val="000000"/>
-          <w:sz w:val="22"/>
-          <w:szCs w:val="22"/>
-          <w:lang w:val="en-US"/>
-        </w:rPr>
-        <w:t>DateFormat</w:t>
-      </w:r>
-      <w:proofErr w:type="spellEnd"/>
-      <w:r>
-        <w:rPr>
-          <w:rFonts w:ascii="Courier New" w:hAnsi="Courier New" w:cs="Courier New"/>
-          <w:color w:val="000000"/>
-          <w:sz w:val="22"/>
-          <w:szCs w:val="22"/>
-          <w:lang w:val="en-US"/>
-        </w:rPr>
-        <w:t xml:space="preserve"> </w:t>
-      </w:r>
-      <w:proofErr w:type="spellStart"/>
+        <w:t xml:space="preserve">        DateFormat </w:t>
+      </w:r>
       <w:r>
         <w:rPr>
           <w:rFonts w:ascii="Courier New" w:hAnsi="Courier New" w:cs="Courier New"/>
@@ -4702,7 +4051,6 @@
         </w:rPr>
         <w:t>dateFormat</w:t>
       </w:r>
-      <w:proofErr w:type="spellEnd"/>
       <w:r>
         <w:rPr>
           <w:rFonts w:ascii="Courier New" w:hAnsi="Courier New" w:cs="Courier New"/>
@@ -4733,29 +4081,7 @@
           <w:szCs w:val="22"/>
           <w:lang w:val="en-US"/>
         </w:rPr>
-        <w:t xml:space="preserve"> </w:t>
-      </w:r>
-      <w:proofErr w:type="spellStart"/>
-      <w:r>
-        <w:rPr>
-          <w:rFonts w:ascii="Courier New" w:hAnsi="Courier New" w:cs="Courier New"/>
-          <w:color w:val="000000"/>
-          <w:sz w:val="22"/>
-          <w:szCs w:val="22"/>
-          <w:lang w:val="en-US"/>
-        </w:rPr>
-        <w:t>SimpleDateFormat</w:t>
-      </w:r>
-      <w:proofErr w:type="spellEnd"/>
-      <w:r>
-        <w:rPr>
-          <w:rFonts w:ascii="Courier New" w:hAnsi="Courier New" w:cs="Courier New"/>
-          <w:color w:val="000000"/>
-          <w:sz w:val="22"/>
-          <w:szCs w:val="22"/>
-          <w:lang w:val="en-US"/>
-        </w:rPr>
-        <w:t>(</w:t>
+        <w:t xml:space="preserve"> SimpleDateFormat(</w:t>
       </w:r>
       <w:r>
         <w:rPr>
@@ -4802,7 +4128,6 @@
         <w:tab/>
         <w:t xml:space="preserve">        String </w:t>
       </w:r>
-      <w:proofErr w:type="spellStart"/>
       <w:r>
         <w:rPr>
           <w:rFonts w:ascii="Courier New" w:hAnsi="Courier New" w:cs="Courier New"/>
@@ -4813,7 +4138,6 @@
         </w:rPr>
         <w:t>fd</w:t>
       </w:r>
-      <w:proofErr w:type="spellEnd"/>
       <w:r>
         <w:rPr>
           <w:rFonts w:ascii="Courier New" w:hAnsi="Courier New" w:cs="Courier New"/>
@@ -4824,7 +4148,6 @@
         </w:rPr>
         <w:t xml:space="preserve">= </w:t>
       </w:r>
-      <w:proofErr w:type="spellStart"/>
       <w:r>
         <w:rPr>
           <w:rFonts w:ascii="Courier New" w:hAnsi="Courier New" w:cs="Courier New"/>
@@ -4843,18 +4166,7 @@
           <w:szCs w:val="22"/>
           <w:lang w:val="en-US"/>
         </w:rPr>
-        <w:t>.format</w:t>
-      </w:r>
-      <w:proofErr w:type="spellEnd"/>
-      <w:r>
-        <w:rPr>
-          <w:rFonts w:ascii="Courier New" w:hAnsi="Courier New" w:cs="Courier New"/>
-          <w:color w:val="000000"/>
-          <w:sz w:val="22"/>
-          <w:szCs w:val="22"/>
-          <w:lang w:val="en-US"/>
-        </w:rPr>
-        <w:t>(</w:t>
+        <w:t>.format(</w:t>
       </w:r>
       <w:r>
         <w:rPr>
@@ -4920,7 +4232,6 @@
         </w:rPr>
         <w:tab/>
       </w:r>
-      <w:proofErr w:type="spellStart"/>
       <w:r>
         <w:rPr>
           <w:rFonts w:ascii="Courier New" w:hAnsi="Courier New" w:cs="Courier New"/>
@@ -4939,18 +4250,7 @@
           <w:szCs w:val="22"/>
           <w:lang w:val="en-US"/>
         </w:rPr>
-        <w:t>.write</w:t>
-      </w:r>
-      <w:proofErr w:type="spellEnd"/>
-      <w:r>
-        <w:rPr>
-          <w:rFonts w:ascii="Courier New" w:hAnsi="Courier New" w:cs="Courier New"/>
-          <w:color w:val="000000"/>
-          <w:sz w:val="22"/>
-          <w:szCs w:val="22"/>
-          <w:lang w:val="en-US"/>
-        </w:rPr>
-        <w:t>(</w:t>
+        <w:t>.write(</w:t>
       </w:r>
       <w:r>
         <w:rPr>
@@ -5000,29 +4300,7 @@
           <w:szCs w:val="22"/>
           <w:lang w:val="en-US"/>
         </w:rPr>
-        <w:t>"\</w:t>
-      </w:r>
-      <w:proofErr w:type="spellStart"/>
-      <w:r>
-        <w:rPr>
-          <w:rFonts w:ascii="Courier New" w:hAnsi="Courier New" w:cs="Courier New"/>
-          <w:color w:val="2A00FF"/>
-          <w:sz w:val="22"/>
-          <w:szCs w:val="22"/>
-          <w:lang w:val="en-US"/>
-        </w:rPr>
-        <w:t>nList</w:t>
-      </w:r>
-      <w:proofErr w:type="spellEnd"/>
-      <w:r>
-        <w:rPr>
-          <w:rFonts w:ascii="Courier New" w:hAnsi="Courier New" w:cs="Courier New"/>
-          <w:color w:val="2A00FF"/>
-          <w:sz w:val="22"/>
-          <w:szCs w:val="22"/>
-          <w:lang w:val="en-US"/>
-        </w:rPr>
-        <w:t xml:space="preserve"> last updated on "</w:t>
+        <w:t>"\nList last updated on "</w:t>
       </w:r>
       <w:r>
         <w:rPr>
@@ -5034,7 +4312,6 @@
         </w:rPr>
         <w:t>+</w:t>
       </w:r>
-      <w:proofErr w:type="spellStart"/>
       <w:r>
         <w:rPr>
           <w:rFonts w:ascii="Courier New" w:hAnsi="Courier New" w:cs="Courier New"/>
@@ -5045,7 +4322,6 @@
         </w:rPr>
         <w:t>fd</w:t>
       </w:r>
-      <w:proofErr w:type="spellEnd"/>
       <w:r>
         <w:rPr>
           <w:rFonts w:ascii="Courier New" w:hAnsi="Courier New" w:cs="Courier New"/>
@@ -5100,7 +4376,6 @@
         </w:rPr>
         <w:tab/>
       </w:r>
-      <w:proofErr w:type="spellStart"/>
       <w:r>
         <w:rPr>
           <w:rFonts w:ascii="Courier New" w:hAnsi="Courier New" w:cs="Courier New"/>
@@ -5119,18 +4394,7 @@
           <w:szCs w:val="22"/>
           <w:lang w:val="en-US"/>
         </w:rPr>
-        <w:t>.close</w:t>
-      </w:r>
-      <w:proofErr w:type="spellEnd"/>
-      <w:r>
-        <w:rPr>
-          <w:rFonts w:ascii="Courier New" w:hAnsi="Courier New" w:cs="Courier New"/>
-          <w:color w:val="000000"/>
-          <w:sz w:val="22"/>
-          <w:szCs w:val="22"/>
-          <w:lang w:val="en-US"/>
-        </w:rPr>
-        <w:t>();</w:t>
+        <w:t>.close();</w:t>
       </w:r>
     </w:p>
     <w:p>
@@ -5332,16 +4596,6 @@
           <w:lang w:val="en-US"/>
         </w:rPr>
         <w:tab/>
-      </w:r>
-      <w:proofErr w:type="spellStart"/>
-      <w:r>
-        <w:rPr>
-          <w:rFonts w:ascii="Courier New" w:hAnsi="Courier New" w:cs="Courier New"/>
-          <w:color w:val="000000"/>
-          <w:sz w:val="22"/>
-          <w:szCs w:val="22"/>
-          <w:lang w:val="en-US"/>
-        </w:rPr>
         <w:t>System.</w:t>
       </w:r>
       <w:r>
@@ -5366,18 +4620,7 @@
           <w:szCs w:val="22"/>
           <w:lang w:val="en-US"/>
         </w:rPr>
-        <w:t>.println</w:t>
-      </w:r>
-      <w:proofErr w:type="spellEnd"/>
-      <w:r>
-        <w:rPr>
-          <w:rFonts w:ascii="Courier New" w:hAnsi="Courier New" w:cs="Courier New"/>
-          <w:color w:val="000000"/>
-          <w:sz w:val="22"/>
-          <w:szCs w:val="22"/>
-          <w:lang w:val="en-US"/>
-        </w:rPr>
-        <w:t>(</w:t>
+        <w:t>.println(</w:t>
       </w:r>
       <w:r>
         <w:rPr>
@@ -5522,7 +4765,6 @@
         </w:rPr>
         <w:t>(</w:t>
       </w:r>
-      <w:proofErr w:type="spellStart"/>
       <w:r>
         <w:rPr>
           <w:rFonts w:ascii="Courier New" w:hAnsi="Courier New" w:cs="Courier New"/>
@@ -5533,7 +4775,6 @@
         </w:rPr>
         <w:t>args</w:t>
       </w:r>
-      <w:proofErr w:type="spellEnd"/>
       <w:r>
         <w:rPr>
           <w:rFonts w:ascii="Courier New" w:hAnsi="Courier New" w:cs="Courier New"/>
@@ -5642,16 +4883,6 @@
           <w:lang w:val="en-US"/>
         </w:rPr>
         <w:tab/>
-      </w:r>
-      <w:proofErr w:type="spellStart"/>
-      <w:r>
-        <w:rPr>
-          <w:rFonts w:ascii="Courier New" w:hAnsi="Courier New" w:cs="Courier New"/>
-          <w:color w:val="000000"/>
-          <w:sz w:val="22"/>
-          <w:szCs w:val="22"/>
-          <w:lang w:val="en-US"/>
-        </w:rPr>
         <w:t>System.</w:t>
       </w:r>
       <w:r>
@@ -5676,18 +4907,7 @@
           <w:szCs w:val="22"/>
           <w:lang w:val="en-US"/>
         </w:rPr>
-        <w:t>.println</w:t>
-      </w:r>
-      <w:proofErr w:type="spellEnd"/>
-      <w:r>
-        <w:rPr>
-          <w:rFonts w:ascii="Courier New" w:hAnsi="Courier New" w:cs="Courier New"/>
-          <w:color w:val="000000"/>
-          <w:sz w:val="22"/>
-          <w:szCs w:val="22"/>
-          <w:lang w:val="en-US"/>
-        </w:rPr>
-        <w:t>(</w:t>
+        <w:t>.println(</w:t>
       </w:r>
       <w:r>
         <w:rPr>
@@ -5848,28 +5068,7 @@
           <w:lang w:val="en-US"/>
         </w:rPr>
         <w:tab/>
-      </w:r>
-      <w:proofErr w:type="spellStart"/>
-      <w:r>
-        <w:rPr>
-          <w:rFonts w:ascii="Courier New" w:hAnsi="Courier New" w:cs="Courier New"/>
-          <w:color w:val="000000"/>
-          <w:sz w:val="22"/>
-          <w:szCs w:val="22"/>
-          <w:lang w:val="en-US"/>
-        </w:rPr>
-        <w:t>BufferedReader</w:t>
-      </w:r>
-      <w:proofErr w:type="spellEnd"/>
-      <w:r>
-        <w:rPr>
-          <w:rFonts w:ascii="Courier New" w:hAnsi="Courier New" w:cs="Courier New"/>
-          <w:color w:val="000000"/>
-          <w:sz w:val="22"/>
-          <w:szCs w:val="22"/>
-          <w:lang w:val="en-US"/>
-        </w:rPr>
-        <w:t xml:space="preserve"> </w:t>
+        <w:t xml:space="preserve">BufferedReader </w:t>
       </w:r>
       <w:r>
         <w:rPr>
@@ -5912,29 +5111,7 @@
           <w:szCs w:val="22"/>
           <w:lang w:val="en-US"/>
         </w:rPr>
-        <w:t xml:space="preserve"> </w:t>
-      </w:r>
-      <w:proofErr w:type="spellStart"/>
-      <w:r>
-        <w:rPr>
-          <w:rFonts w:ascii="Courier New" w:hAnsi="Courier New" w:cs="Courier New"/>
-          <w:color w:val="000000"/>
-          <w:sz w:val="22"/>
-          <w:szCs w:val="22"/>
-          <w:lang w:val="en-US"/>
-        </w:rPr>
-        <w:t>BufferedReader</w:t>
-      </w:r>
-      <w:proofErr w:type="spellEnd"/>
-      <w:r>
-        <w:rPr>
-          <w:rFonts w:ascii="Courier New" w:hAnsi="Courier New" w:cs="Courier New"/>
-          <w:color w:val="000000"/>
-          <w:sz w:val="22"/>
-          <w:szCs w:val="22"/>
-          <w:lang w:val="en-US"/>
-        </w:rPr>
-        <w:t>(</w:t>
+        <w:t xml:space="preserve"> BufferedReader(</w:t>
       </w:r>
     </w:p>
     <w:p>
@@ -6020,29 +5197,7 @@
           <w:szCs w:val="22"/>
           <w:lang w:val="en-US"/>
         </w:rPr>
-        <w:t xml:space="preserve"> </w:t>
-      </w:r>
-      <w:proofErr w:type="spellStart"/>
-      <w:r>
-        <w:rPr>
-          <w:rFonts w:ascii="Courier New" w:hAnsi="Courier New" w:cs="Courier New"/>
-          <w:color w:val="000000"/>
-          <w:sz w:val="22"/>
-          <w:szCs w:val="22"/>
-          <w:lang w:val="en-US"/>
-        </w:rPr>
-        <w:t>InputStreamReader</w:t>
-      </w:r>
-      <w:proofErr w:type="spellEnd"/>
-      <w:r>
-        <w:rPr>
-          <w:rFonts w:ascii="Courier New" w:hAnsi="Courier New" w:cs="Courier New"/>
-          <w:color w:val="000000"/>
-          <w:sz w:val="22"/>
-          <w:szCs w:val="22"/>
-          <w:lang w:val="en-US"/>
-        </w:rPr>
-        <w:t>(</w:t>
+        <w:t xml:space="preserve"> InputStreamReader(</w:t>
       </w:r>
     </w:p>
     <w:p>
@@ -6148,29 +5303,7 @@
           <w:szCs w:val="22"/>
           <w:lang w:val="en-US"/>
         </w:rPr>
-        <w:t xml:space="preserve"> </w:t>
-      </w:r>
-      <w:proofErr w:type="spellStart"/>
-      <w:r>
-        <w:rPr>
-          <w:rFonts w:ascii="Courier New" w:hAnsi="Courier New" w:cs="Courier New"/>
-          <w:color w:val="000000"/>
-          <w:sz w:val="22"/>
-          <w:szCs w:val="22"/>
-          <w:lang w:val="en-US"/>
-        </w:rPr>
-        <w:t>FileInputStream</w:t>
-      </w:r>
-      <w:proofErr w:type="spellEnd"/>
-      <w:r>
-        <w:rPr>
-          <w:rFonts w:ascii="Courier New" w:hAnsi="Courier New" w:cs="Courier New"/>
-          <w:color w:val="000000"/>
-          <w:sz w:val="22"/>
-          <w:szCs w:val="22"/>
-          <w:lang w:val="en-US"/>
-        </w:rPr>
-        <w:t>(</w:t>
+        <w:t xml:space="preserve"> FileInputStream(</w:t>
       </w:r>
       <w:r>
         <w:rPr>
@@ -6257,7 +5390,6 @@
         </w:rPr>
         <w:t xml:space="preserve"> = </w:t>
       </w:r>
-      <w:proofErr w:type="spellStart"/>
       <w:r>
         <w:rPr>
           <w:rFonts w:ascii="Courier New" w:hAnsi="Courier New" w:cs="Courier New"/>
@@ -6276,18 +5408,7 @@
           <w:szCs w:val="22"/>
           <w:lang w:val="en-US"/>
         </w:rPr>
-        <w:t>.readLine</w:t>
-      </w:r>
-      <w:proofErr w:type="spellEnd"/>
-      <w:r>
-        <w:rPr>
-          <w:rFonts w:ascii="Courier New" w:hAnsi="Courier New" w:cs="Courier New"/>
-          <w:color w:val="000000"/>
-          <w:sz w:val="22"/>
-          <w:szCs w:val="22"/>
-          <w:lang w:val="en-US"/>
-        </w:rPr>
-        <w:t>();</w:t>
+        <w:t>.readLine();</w:t>
       </w:r>
     </w:p>
     <w:p>
@@ -6334,7 +5455,6 @@
         <w:tab/>
         <w:t xml:space="preserve">String </w:t>
       </w:r>
-      <w:proofErr w:type="spellStart"/>
       <w:r>
         <w:rPr>
           <w:rFonts w:ascii="Courier New" w:hAnsi="Courier New" w:cs="Courier New"/>
@@ -6345,7 +5465,6 @@
         </w:rPr>
         <w:t>i</w:t>
       </w:r>
-      <w:proofErr w:type="spellEnd"/>
       <w:r>
         <w:rPr>
           <w:rFonts w:ascii="Courier New" w:hAnsi="Courier New" w:cs="Courier New"/>
@@ -6356,7 +5475,6 @@
         </w:rPr>
         <w:t xml:space="preserve">[] = </w:t>
       </w:r>
-      <w:proofErr w:type="spellStart"/>
       <w:r>
         <w:rPr>
           <w:rFonts w:ascii="Courier New" w:hAnsi="Courier New" w:cs="Courier New"/>
@@ -6375,18 +5493,7 @@
           <w:szCs w:val="22"/>
           <w:lang w:val="en-US"/>
         </w:rPr>
-        <w:t>.split</w:t>
-      </w:r>
-      <w:proofErr w:type="spellEnd"/>
-      <w:r>
-        <w:rPr>
-          <w:rFonts w:ascii="Courier New" w:hAnsi="Courier New" w:cs="Courier New"/>
-          <w:color w:val="000000"/>
-          <w:sz w:val="22"/>
-          <w:szCs w:val="22"/>
-          <w:lang w:val="en-US"/>
-        </w:rPr>
-        <w:t>(</w:t>
+        <w:t>.split(</w:t>
       </w:r>
       <w:r>
         <w:rPr>
@@ -6462,7 +5569,6 @@
         </w:rPr>
         <w:tab/>
       </w:r>
-      <w:proofErr w:type="spellStart"/>
       <w:r>
         <w:rPr>
           <w:rFonts w:ascii="Courier New" w:hAnsi="Courier New" w:cs="Courier New"/>
@@ -6475,7 +5581,6 @@
         </w:rPr>
         <w:t>boolean</w:t>
       </w:r>
-      <w:proofErr w:type="spellEnd"/>
       <w:r>
         <w:rPr>
           <w:rFonts w:ascii="Courier New" w:hAnsi="Courier New" w:cs="Courier New"/>
@@ -6593,7 +5698,6 @@
         </w:rPr>
         <w:t xml:space="preserve"> = </w:t>
       </w:r>
-      <w:proofErr w:type="spellStart"/>
       <w:r>
         <w:rPr>
           <w:rFonts w:ascii="Courier New" w:hAnsi="Courier New" w:cs="Courier New"/>
@@ -6604,7 +5708,6 @@
         </w:rPr>
         <w:t>args</w:t>
       </w:r>
-      <w:proofErr w:type="spellEnd"/>
       <w:r>
         <w:rPr>
           <w:rFonts w:ascii="Courier New" w:hAnsi="Courier New" w:cs="Courier New"/>
@@ -6703,7 +5806,6 @@
         </w:rPr>
         <w:t xml:space="preserve"> </w:t>
       </w:r>
-      <w:proofErr w:type="spellStart"/>
       <w:r>
         <w:rPr>
           <w:rFonts w:ascii="Courier New" w:hAnsi="Courier New" w:cs="Courier New"/>
@@ -6714,7 +5816,6 @@
         </w:rPr>
         <w:t>idx</w:t>
       </w:r>
-      <w:proofErr w:type="spellEnd"/>
       <w:r>
         <w:rPr>
           <w:rFonts w:ascii="Courier New" w:hAnsi="Courier New" w:cs="Courier New"/>
@@ -6725,7 +5826,6 @@
         </w:rPr>
         <w:t xml:space="preserve"> = 0; </w:t>
       </w:r>
-      <w:proofErr w:type="spellStart"/>
       <w:r>
         <w:rPr>
           <w:rFonts w:ascii="Courier New" w:hAnsi="Courier New" w:cs="Courier New"/>
@@ -6736,7 +5836,6 @@
         </w:rPr>
         <w:t>idx</w:t>
       </w:r>
-      <w:proofErr w:type="spellEnd"/>
       <w:r>
         <w:rPr>
           <w:rFonts w:ascii="Courier New" w:hAnsi="Courier New" w:cs="Courier New"/>
@@ -6747,7 +5846,6 @@
         </w:rPr>
         <w:t>&lt;</w:t>
       </w:r>
-      <w:proofErr w:type="spellStart"/>
       <w:r>
         <w:rPr>
           <w:rFonts w:ascii="Courier New" w:hAnsi="Courier New" w:cs="Courier New"/>
@@ -6778,7 +5876,6 @@
         </w:rPr>
         <w:t>length</w:t>
       </w:r>
-      <w:proofErr w:type="spellEnd"/>
       <w:r>
         <w:rPr>
           <w:rFonts w:ascii="Courier New" w:hAnsi="Courier New" w:cs="Courier New"/>
@@ -6809,7 +5906,6 @@
         </w:rPr>
         <w:t xml:space="preserve">; </w:t>
       </w:r>
-      <w:proofErr w:type="spellStart"/>
       <w:r>
         <w:rPr>
           <w:rFonts w:ascii="Courier New" w:hAnsi="Courier New" w:cs="Courier New"/>
@@ -6820,7 +5916,6 @@
         </w:rPr>
         <w:t>idx</w:t>
       </w:r>
-      <w:proofErr w:type="spellEnd"/>
       <w:r>
         <w:rPr>
           <w:rFonts w:ascii="Courier New" w:hAnsi="Courier New" w:cs="Courier New"/>
@@ -6907,7 +6002,6 @@
         </w:rPr>
         <w:t>(</w:t>
       </w:r>
-      <w:proofErr w:type="spellStart"/>
       <w:r>
         <w:rPr>
           <w:rFonts w:ascii="Courier New" w:hAnsi="Courier New" w:cs="Courier New"/>
@@ -6918,7 +6012,6 @@
         </w:rPr>
         <w:t>i</w:t>
       </w:r>
-      <w:proofErr w:type="spellEnd"/>
       <w:r>
         <w:rPr>
           <w:rFonts w:ascii="Courier New" w:hAnsi="Courier New" w:cs="Courier New"/>
@@ -6929,7 +6022,6 @@
         </w:rPr>
         <w:t>[</w:t>
       </w:r>
-      <w:proofErr w:type="spellStart"/>
       <w:r>
         <w:rPr>
           <w:rFonts w:ascii="Courier New" w:hAnsi="Courier New" w:cs="Courier New"/>
@@ -6940,7 +6032,6 @@
         </w:rPr>
         <w:t>idx</w:t>
       </w:r>
-      <w:proofErr w:type="spellEnd"/>
       <w:r>
         <w:rPr>
           <w:rFonts w:ascii="Courier New" w:hAnsi="Courier New" w:cs="Courier New"/>
@@ -7034,16 +6125,6 @@
           <w:lang w:val="en-US"/>
         </w:rPr>
         <w:tab/>
-      </w:r>
-      <w:proofErr w:type="spellStart"/>
-      <w:r>
-        <w:rPr>
-          <w:rFonts w:ascii="Courier New" w:hAnsi="Courier New" w:cs="Courier New"/>
-          <w:color w:val="000000"/>
-          <w:sz w:val="22"/>
-          <w:szCs w:val="22"/>
-          <w:lang w:val="en-US"/>
-        </w:rPr>
         <w:t>System.</w:t>
       </w:r>
       <w:r>
@@ -7068,18 +6149,7 @@
           <w:szCs w:val="22"/>
           <w:lang w:val="en-US"/>
         </w:rPr>
-        <w:t>.println</w:t>
-      </w:r>
-      <w:proofErr w:type="spellEnd"/>
-      <w:r>
-        <w:rPr>
-          <w:rFonts w:ascii="Courier New" w:hAnsi="Courier New" w:cs="Courier New"/>
-          <w:color w:val="000000"/>
-          <w:sz w:val="22"/>
-          <w:szCs w:val="22"/>
-          <w:lang w:val="en-US"/>
-        </w:rPr>
-        <w:t>(</w:t>
+        <w:t>.println(</w:t>
       </w:r>
       <w:r>
         <w:rPr>
@@ -7447,16 +6517,6 @@
           <w:lang w:val="en-US"/>
         </w:rPr>
         <w:tab/>
-      </w:r>
-      <w:proofErr w:type="spellStart"/>
-      <w:r>
-        <w:rPr>
-          <w:rFonts w:ascii="Courier New" w:hAnsi="Courier New" w:cs="Courier New"/>
-          <w:color w:val="000000"/>
-          <w:sz w:val="22"/>
-          <w:szCs w:val="22"/>
-          <w:lang w:val="en-US"/>
-        </w:rPr>
         <w:t>System.</w:t>
       </w:r>
       <w:r>
@@ -7481,18 +6541,7 @@
           <w:szCs w:val="22"/>
           <w:lang w:val="en-US"/>
         </w:rPr>
-        <w:t>.println</w:t>
-      </w:r>
-      <w:proofErr w:type="spellEnd"/>
-      <w:r>
-        <w:rPr>
-          <w:rFonts w:ascii="Courier New" w:hAnsi="Courier New" w:cs="Courier New"/>
-          <w:color w:val="000000"/>
-          <w:sz w:val="22"/>
-          <w:szCs w:val="22"/>
-          <w:lang w:val="en-US"/>
-        </w:rPr>
-        <w:t>(</w:t>
+        <w:t>.println(</w:t>
       </w:r>
       <w:r>
         <w:rPr>
@@ -7668,7 +6717,6 @@
         </w:rPr>
         <w:t>(</w:t>
       </w:r>
-      <w:proofErr w:type="spellStart"/>
       <w:r>
         <w:rPr>
           <w:rFonts w:ascii="Courier New" w:hAnsi="Courier New" w:cs="Courier New"/>
@@ -7679,7 +6727,6 @@
         </w:rPr>
         <w:t>args</w:t>
       </w:r>
-      <w:proofErr w:type="spellEnd"/>
       <w:r>
         <w:rPr>
           <w:rFonts w:ascii="Courier New" w:hAnsi="Courier New" w:cs="Courier New"/>
@@ -7788,16 +6835,6 @@
           <w:lang w:val="en-US"/>
         </w:rPr>
         <w:tab/>
-      </w:r>
-      <w:proofErr w:type="spellStart"/>
-      <w:r>
-        <w:rPr>
-          <w:rFonts w:ascii="Courier New" w:hAnsi="Courier New" w:cs="Courier New"/>
-          <w:color w:val="000000"/>
-          <w:sz w:val="22"/>
-          <w:szCs w:val="22"/>
-          <w:lang w:val="en-US"/>
-        </w:rPr>
         <w:t>System.</w:t>
       </w:r>
       <w:r>
@@ -7822,18 +6859,7 @@
           <w:szCs w:val="22"/>
           <w:lang w:val="en-US"/>
         </w:rPr>
-        <w:t>.println</w:t>
-      </w:r>
-      <w:proofErr w:type="spellEnd"/>
-      <w:r>
-        <w:rPr>
-          <w:rFonts w:ascii="Courier New" w:hAnsi="Courier New" w:cs="Courier New"/>
-          <w:color w:val="000000"/>
-          <w:sz w:val="22"/>
-          <w:szCs w:val="22"/>
-          <w:lang w:val="en-US"/>
-        </w:rPr>
-        <w:t>(</w:t>
+        <w:t>.println(</w:t>
       </w:r>
       <w:r>
         <w:rPr>
@@ -7994,28 +7020,7 @@
           <w:lang w:val="en-US"/>
         </w:rPr>
         <w:tab/>
-      </w:r>
-      <w:proofErr w:type="spellStart"/>
-      <w:r>
-        <w:rPr>
-          <w:rFonts w:ascii="Courier New" w:hAnsi="Courier New" w:cs="Courier New"/>
-          <w:color w:val="000000"/>
-          <w:sz w:val="22"/>
-          <w:szCs w:val="22"/>
-          <w:lang w:val="en-US"/>
-        </w:rPr>
-        <w:t>BufferedReader</w:t>
-      </w:r>
-      <w:proofErr w:type="spellEnd"/>
-      <w:r>
-        <w:rPr>
-          <w:rFonts w:ascii="Courier New" w:hAnsi="Courier New" w:cs="Courier New"/>
-          <w:color w:val="000000"/>
-          <w:sz w:val="22"/>
-          <w:szCs w:val="22"/>
-          <w:lang w:val="en-US"/>
-        </w:rPr>
-        <w:t xml:space="preserve"> </w:t>
+        <w:t xml:space="preserve">BufferedReader </w:t>
       </w:r>
       <w:r>
         <w:rPr>
@@ -8058,29 +7063,7 @@
           <w:szCs w:val="22"/>
           <w:lang w:val="en-US"/>
         </w:rPr>
-        <w:t xml:space="preserve"> </w:t>
-      </w:r>
-      <w:proofErr w:type="spellStart"/>
-      <w:r>
-        <w:rPr>
-          <w:rFonts w:ascii="Courier New" w:hAnsi="Courier New" w:cs="Courier New"/>
-          <w:color w:val="000000"/>
-          <w:sz w:val="22"/>
-          <w:szCs w:val="22"/>
-          <w:lang w:val="en-US"/>
-        </w:rPr>
-        <w:t>BufferedReader</w:t>
-      </w:r>
-      <w:proofErr w:type="spellEnd"/>
-      <w:r>
-        <w:rPr>
-          <w:rFonts w:ascii="Courier New" w:hAnsi="Courier New" w:cs="Courier New"/>
-          <w:color w:val="000000"/>
-          <w:sz w:val="22"/>
-          <w:szCs w:val="22"/>
-          <w:lang w:val="en-US"/>
-        </w:rPr>
-        <w:t>(</w:t>
+        <w:t xml:space="preserve"> BufferedReader(</w:t>
       </w:r>
     </w:p>
     <w:p>
@@ -8166,29 +7149,7 @@
           <w:szCs w:val="22"/>
           <w:lang w:val="en-US"/>
         </w:rPr>
-        <w:t xml:space="preserve"> </w:t>
-      </w:r>
-      <w:proofErr w:type="spellStart"/>
-      <w:r>
-        <w:rPr>
-          <w:rFonts w:ascii="Courier New" w:hAnsi="Courier New" w:cs="Courier New"/>
-          <w:color w:val="000000"/>
-          <w:sz w:val="22"/>
-          <w:szCs w:val="22"/>
-          <w:lang w:val="en-US"/>
-        </w:rPr>
-        <w:t>InputStreamReader</w:t>
-      </w:r>
-      <w:proofErr w:type="spellEnd"/>
-      <w:r>
-        <w:rPr>
-          <w:rFonts w:ascii="Courier New" w:hAnsi="Courier New" w:cs="Courier New"/>
-          <w:color w:val="000000"/>
-          <w:sz w:val="22"/>
-          <w:szCs w:val="22"/>
-          <w:lang w:val="en-US"/>
-        </w:rPr>
-        <w:t>(</w:t>
+        <w:t xml:space="preserve"> InputStreamReader(</w:t>
       </w:r>
     </w:p>
     <w:p>
@@ -8294,29 +7255,7 @@
           <w:szCs w:val="22"/>
           <w:lang w:val="en-US"/>
         </w:rPr>
-        <w:t xml:space="preserve"> </w:t>
-      </w:r>
-      <w:proofErr w:type="spellStart"/>
-      <w:r>
-        <w:rPr>
-          <w:rFonts w:ascii="Courier New" w:hAnsi="Courier New" w:cs="Courier New"/>
-          <w:color w:val="000000"/>
-          <w:sz w:val="22"/>
-          <w:szCs w:val="22"/>
-          <w:lang w:val="en-US"/>
-        </w:rPr>
-        <w:t>FileInputStream</w:t>
-      </w:r>
-      <w:proofErr w:type="spellEnd"/>
-      <w:r>
-        <w:rPr>
-          <w:rFonts w:ascii="Courier New" w:hAnsi="Courier New" w:cs="Courier New"/>
-          <w:color w:val="000000"/>
-          <w:sz w:val="22"/>
-          <w:szCs w:val="22"/>
-          <w:lang w:val="en-US"/>
-        </w:rPr>
-        <w:t>(</w:t>
+        <w:t xml:space="preserve"> FileInputStream(</w:t>
       </w:r>
       <w:r>
         <w:rPr>
@@ -8403,7 +7342,6 @@
         </w:rPr>
         <w:t xml:space="preserve"> = </w:t>
       </w:r>
-      <w:proofErr w:type="spellStart"/>
       <w:r>
         <w:rPr>
           <w:rFonts w:ascii="Courier New" w:hAnsi="Courier New" w:cs="Courier New"/>
@@ -8422,18 +7360,7 @@
           <w:szCs w:val="22"/>
           <w:lang w:val="en-US"/>
         </w:rPr>
-        <w:t>.readLine</w:t>
-      </w:r>
-      <w:proofErr w:type="spellEnd"/>
-      <w:r>
-        <w:rPr>
-          <w:rFonts w:ascii="Courier New" w:hAnsi="Courier New" w:cs="Courier New"/>
-          <w:color w:val="000000"/>
-          <w:sz w:val="22"/>
-          <w:szCs w:val="22"/>
-          <w:lang w:val="en-US"/>
-        </w:rPr>
-        <w:t>();</w:t>
+        <w:t>.readLine();</w:t>
       </w:r>
     </w:p>
     <w:p>
@@ -8521,7 +7448,6 @@
         </w:rPr>
         <w:t xml:space="preserve">[] = </w:t>
       </w:r>
-      <w:proofErr w:type="spellStart"/>
       <w:r>
         <w:rPr>
           <w:rFonts w:ascii="Courier New" w:hAnsi="Courier New" w:cs="Courier New"/>
@@ -8540,18 +7466,7 @@
           <w:szCs w:val="22"/>
           <w:lang w:val="en-US"/>
         </w:rPr>
-        <w:t>.toCharArray</w:t>
-      </w:r>
-      <w:proofErr w:type="spellEnd"/>
-      <w:r>
-        <w:rPr>
-          <w:rFonts w:ascii="Courier New" w:hAnsi="Courier New" w:cs="Courier New"/>
-          <w:color w:val="000000"/>
-          <w:sz w:val="22"/>
-          <w:szCs w:val="22"/>
-          <w:lang w:val="en-US"/>
-        </w:rPr>
-        <w:t>();</w:t>
+        <w:t>.toCharArray();</w:t>
       </w:r>
       <w:r>
         <w:rPr>
@@ -8627,7 +7542,6 @@
         </w:rPr>
         <w:tab/>
       </w:r>
-      <w:proofErr w:type="spellStart"/>
       <w:r>
         <w:rPr>
           <w:rFonts w:ascii="Courier New" w:hAnsi="Courier New" w:cs="Courier New"/>
@@ -8640,7 +7554,6 @@
         </w:rPr>
         <w:t>boolean</w:t>
       </w:r>
-      <w:proofErr w:type="spellEnd"/>
       <w:r>
         <w:rPr>
           <w:rFonts w:ascii="Courier New" w:hAnsi="Courier New" w:cs="Courier New"/>
@@ -8651,7 +7564,6 @@
         </w:rPr>
         <w:t xml:space="preserve"> </w:t>
       </w:r>
-      <w:proofErr w:type="spellStart"/>
       <w:r>
         <w:rPr>
           <w:rFonts w:ascii="Courier New" w:hAnsi="Courier New" w:cs="Courier New"/>
@@ -8662,7 +7574,6 @@
         </w:rPr>
         <w:t>in_word</w:t>
       </w:r>
-      <w:proofErr w:type="spellEnd"/>
       <w:r>
         <w:rPr>
           <w:rFonts w:ascii="Courier New" w:hAnsi="Courier New" w:cs="Courier New"/>
@@ -8869,7 +7780,6 @@
         </w:rPr>
         <w:t xml:space="preserve"> </w:t>
       </w:r>
-      <w:proofErr w:type="spellStart"/>
       <w:r>
         <w:rPr>
           <w:rFonts w:ascii="Courier New" w:hAnsi="Courier New" w:cs="Courier New"/>
@@ -8900,7 +7810,6 @@
         </w:rPr>
         <w:t>a</w:t>
       </w:r>
-      <w:proofErr w:type="spellEnd"/>
       <w:r>
         <w:rPr>
           <w:rFonts w:ascii="Courier New" w:hAnsi="Courier New" w:cs="Courier New"/>
@@ -9168,7 +8077,6 @@
         </w:rPr>
         <w:t xml:space="preserve"> (!</w:t>
       </w:r>
-      <w:proofErr w:type="spellStart"/>
       <w:r>
         <w:rPr>
           <w:rFonts w:ascii="Courier New" w:hAnsi="Courier New" w:cs="Courier New"/>
@@ -9179,7 +8087,6 @@
         </w:rPr>
         <w:t>in_word</w:t>
       </w:r>
-      <w:proofErr w:type="spellEnd"/>
       <w:r>
         <w:rPr>
           <w:rFonts w:ascii="Courier New" w:hAnsi="Courier New" w:cs="Courier New"/>
@@ -9220,7 +8127,6 @@
         </w:rPr>
         <w:t xml:space="preserve">++; </w:t>
       </w:r>
-      <w:proofErr w:type="spellStart"/>
       <w:r>
         <w:rPr>
           <w:rFonts w:ascii="Courier New" w:hAnsi="Courier New" w:cs="Courier New"/>
@@ -9231,7 +8137,6 @@
         </w:rPr>
         <w:t>in_word</w:t>
       </w:r>
-      <w:proofErr w:type="spellEnd"/>
       <w:r>
         <w:rPr>
           <w:rFonts w:ascii="Courier New" w:hAnsi="Courier New" w:cs="Courier New"/>
@@ -9361,7 +8266,6 @@
         </w:rPr>
         <w:t xml:space="preserve"> { </w:t>
       </w:r>
-      <w:proofErr w:type="spellStart"/>
       <w:r>
         <w:rPr>
           <w:rFonts w:ascii="Courier New" w:hAnsi="Courier New" w:cs="Courier New"/>
@@ -9372,7 +8276,6 @@
         </w:rPr>
         <w:t>in_word</w:t>
       </w:r>
-      <w:proofErr w:type="spellEnd"/>
       <w:r>
         <w:rPr>
           <w:rFonts w:ascii="Courier New" w:hAnsi="Courier New" w:cs="Courier New"/>
@@ -9578,16 +8481,6 @@
           <w:lang w:val="en-US"/>
         </w:rPr>
         <w:tab/>
-      </w:r>
-      <w:proofErr w:type="spellStart"/>
-      <w:r>
-        <w:rPr>
-          <w:rFonts w:ascii="Courier New" w:hAnsi="Courier New" w:cs="Courier New"/>
-          <w:color w:val="000000"/>
-          <w:sz w:val="22"/>
-          <w:szCs w:val="22"/>
-          <w:lang w:val="en-US"/>
-        </w:rPr>
         <w:t>System.</w:t>
       </w:r>
       <w:r>
@@ -9612,18 +8505,7 @@
           <w:szCs w:val="22"/>
           <w:lang w:val="en-US"/>
         </w:rPr>
-        <w:t>.println</w:t>
-      </w:r>
-      <w:proofErr w:type="spellEnd"/>
-      <w:r>
-        <w:rPr>
-          <w:rFonts w:ascii="Courier New" w:hAnsi="Courier New" w:cs="Courier New"/>
-          <w:color w:val="000000"/>
-          <w:sz w:val="22"/>
-          <w:szCs w:val="22"/>
-          <w:lang w:val="en-US"/>
-        </w:rPr>
-        <w:t>(</w:t>
+        <w:t>.println(</w:t>
       </w:r>
       <w:r>
         <w:rPr>
@@ -9665,7 +8547,6 @@
         </w:rPr>
         <w:t xml:space="preserve"> + </w:t>
       </w:r>
-      <w:proofErr w:type="spellStart"/>
       <w:r>
         <w:rPr>
           <w:rFonts w:ascii="Courier New" w:hAnsi="Courier New" w:cs="Courier New"/>
@@ -9696,7 +8577,6 @@
         </w:rPr>
         <w:t>length</w:t>
       </w:r>
-      <w:proofErr w:type="spellEnd"/>
       <w:r>
         <w:rPr>
           <w:rFonts w:ascii="Courier New" w:hAnsi="Courier New" w:cs="Courier New"/>
@@ -9837,16 +8717,6 @@
           <w:lang w:val="en-US"/>
         </w:rPr>
         <w:tab/>
-      </w:r>
-      <w:proofErr w:type="spellStart"/>
-      <w:r>
-        <w:rPr>
-          <w:rFonts w:ascii="Courier New" w:hAnsi="Courier New" w:cs="Courier New"/>
-          <w:color w:val="000000"/>
-          <w:sz w:val="22"/>
-          <w:szCs w:val="22"/>
-          <w:lang w:val="en-US"/>
-        </w:rPr>
         <w:t>System.</w:t>
       </w:r>
       <w:r>
@@ -9871,18 +8741,7 @@
           <w:szCs w:val="22"/>
           <w:lang w:val="en-US"/>
         </w:rPr>
-        <w:t>.println</w:t>
-      </w:r>
-      <w:proofErr w:type="spellEnd"/>
-      <w:r>
-        <w:rPr>
-          <w:rFonts w:ascii="Courier New" w:hAnsi="Courier New" w:cs="Courier New"/>
-          <w:color w:val="000000"/>
-          <w:sz w:val="22"/>
-          <w:szCs w:val="22"/>
-          <w:lang w:val="en-US"/>
-        </w:rPr>
-        <w:t>(</w:t>
+        <w:t>.println(</w:t>
       </w:r>
       <w:r>
         <w:rPr>
@@ -10242,6 +9101,7 @@
           <w:sz w:val="22"/>
           <w:szCs w:val="22"/>
         </w:rPr>
+        <w:lastRenderedPageBreak/>
         <w:t>Steps #</w:t>
       </w:r>
       <w:r>
@@ -10355,27 +9215,7 @@
           <w:szCs w:val="22"/>
           <w:lang w:val="en-US"/>
         </w:rPr>
-        <w:t xml:space="preserve">java </w:t>
-      </w:r>
-      <w:proofErr w:type="spellStart"/>
-      <w:r>
-        <w:rPr>
-          <w:rFonts w:ascii="Courier New" w:hAnsi="Courier New" w:cs="Courier New"/>
-          <w:sz w:val="22"/>
-          <w:szCs w:val="22"/>
-          <w:lang w:val="en-US"/>
-        </w:rPr>
-        <w:t>StudentList</w:t>
-      </w:r>
-      <w:proofErr w:type="spellEnd"/>
-      <w:r>
-        <w:rPr>
-          <w:rFonts w:ascii="Courier New" w:hAnsi="Courier New" w:cs="Courier New"/>
-          <w:sz w:val="22"/>
-          <w:szCs w:val="22"/>
-          <w:lang w:val="en-US"/>
-        </w:rPr>
-        <w:t xml:space="preserve"> a</w:t>
+        <w:t>java StudentList a</w:t>
       </w:r>
     </w:p>
     <w:p>
@@ -10526,27 +9366,7 @@
           <w:szCs w:val="22"/>
           <w:lang w:val="en-US"/>
         </w:rPr>
-        <w:t xml:space="preserve"> $java </w:t>
-      </w:r>
-      <w:proofErr w:type="spellStart"/>
-      <w:r>
-        <w:rPr>
-          <w:rFonts w:ascii="Courier New" w:hAnsi="Courier New" w:cs="Courier New"/>
-          <w:sz w:val="22"/>
-          <w:szCs w:val="22"/>
-          <w:lang w:val="en-US"/>
-        </w:rPr>
-        <w:t>StudentList</w:t>
-      </w:r>
-      <w:proofErr w:type="spellEnd"/>
-      <w:r>
-        <w:rPr>
-          <w:rFonts w:ascii="Courier New" w:hAnsi="Courier New" w:cs="Courier New"/>
-          <w:sz w:val="22"/>
-          <w:szCs w:val="22"/>
-          <w:lang w:val="en-US"/>
-        </w:rPr>
-        <w:t xml:space="preserve"> </w:t>
+        <w:t xml:space="preserve"> $java StudentList </w:t>
       </w:r>
       <w:r>
         <w:rPr>
@@ -10646,27 +9466,7 @@
           <w:szCs w:val="22"/>
           <w:lang w:val="en-US"/>
         </w:rPr>
-        <w:t xml:space="preserve"> $java </w:t>
-      </w:r>
-      <w:proofErr w:type="spellStart"/>
-      <w:r>
-        <w:rPr>
-          <w:rFonts w:ascii="Courier New" w:hAnsi="Courier New" w:cs="Courier New"/>
-          <w:sz w:val="22"/>
-          <w:szCs w:val="22"/>
-          <w:lang w:val="en-US"/>
-        </w:rPr>
-        <w:t>StudentList</w:t>
-      </w:r>
-      <w:proofErr w:type="spellEnd"/>
-      <w:r>
-        <w:rPr>
-          <w:rFonts w:ascii="Courier New" w:hAnsi="Courier New" w:cs="Courier New"/>
-          <w:sz w:val="22"/>
-          <w:szCs w:val="22"/>
-          <w:lang w:val="en-US"/>
-        </w:rPr>
-        <w:t xml:space="preserve"> r</w:t>
+        <w:t xml:space="preserve"> $java StudentList r</w:t>
       </w:r>
     </w:p>
     <w:p>
@@ -10768,27 +9568,7 @@
           <w:szCs w:val="22"/>
           <w:lang w:val="en-US"/>
         </w:rPr>
-        <w:t xml:space="preserve"> $java </w:t>
-      </w:r>
-      <w:proofErr w:type="spellStart"/>
-      <w:r>
-        <w:rPr>
-          <w:rFonts w:ascii="Courier New" w:hAnsi="Courier New" w:cs="Courier New"/>
-          <w:sz w:val="22"/>
-          <w:szCs w:val="22"/>
-          <w:lang w:val="en-US"/>
-        </w:rPr>
-        <w:t>StudentList</w:t>
-      </w:r>
-      <w:proofErr w:type="spellEnd"/>
-      <w:r>
-        <w:rPr>
-          <w:rFonts w:ascii="Courier New" w:hAnsi="Courier New" w:cs="Courier New"/>
-          <w:sz w:val="22"/>
-          <w:szCs w:val="22"/>
-          <w:lang w:val="en-US"/>
-        </w:rPr>
-        <w:t xml:space="preserve"> </w:t>
+        <w:t xml:space="preserve"> $java StudentList </w:t>
       </w:r>
       <w:r>
         <w:rPr>
@@ -10910,27 +9690,7 @@
           <w:szCs w:val="22"/>
           <w:lang w:val="en-US"/>
         </w:rPr>
-        <w:t xml:space="preserve"> $java </w:t>
-      </w:r>
-      <w:proofErr w:type="spellStart"/>
-      <w:r>
-        <w:rPr>
-          <w:rFonts w:ascii="Courier New" w:hAnsi="Courier New" w:cs="Courier New"/>
-          <w:sz w:val="22"/>
-          <w:szCs w:val="22"/>
-          <w:lang w:val="en-US"/>
-        </w:rPr>
-        <w:t>StudentList</w:t>
-      </w:r>
-      <w:proofErr w:type="spellEnd"/>
-      <w:r>
-        <w:rPr>
-          <w:rFonts w:ascii="Courier New" w:hAnsi="Courier New" w:cs="Courier New"/>
-          <w:sz w:val="22"/>
-          <w:szCs w:val="22"/>
-          <w:lang w:val="en-US"/>
-        </w:rPr>
-        <w:t xml:space="preserve"> ?Student1</w:t>
+        <w:t xml:space="preserve"> $java StudentList ?Student1</w:t>
       </w:r>
     </w:p>
     <w:p>
@@ -11021,27 +9781,7 @@
           <w:szCs w:val="22"/>
           <w:lang w:val="en-US"/>
         </w:rPr>
-        <w:t xml:space="preserve"> $java </w:t>
-      </w:r>
-      <w:proofErr w:type="spellStart"/>
-      <w:r>
-        <w:rPr>
-          <w:rFonts w:ascii="Courier New" w:hAnsi="Courier New" w:cs="Courier New"/>
-          <w:sz w:val="22"/>
-          <w:szCs w:val="22"/>
-          <w:lang w:val="en-US"/>
-        </w:rPr>
-        <w:t>StudentList</w:t>
-      </w:r>
-      <w:proofErr w:type="spellEnd"/>
-      <w:r>
-        <w:rPr>
-          <w:rFonts w:ascii="Courier New" w:hAnsi="Courier New" w:cs="Courier New"/>
-          <w:sz w:val="22"/>
-          <w:szCs w:val="22"/>
-          <w:lang w:val="en-US"/>
-        </w:rPr>
-        <w:t xml:space="preserve"> </w:t>
+        <w:t xml:space="preserve"> $java StudentList </w:t>
       </w:r>
       <w:r>
         <w:rPr>
@@ -11108,6 +9848,7 @@
           <w:sz w:val="22"/>
           <w:szCs w:val="22"/>
         </w:rPr>
+        <w:lastRenderedPageBreak/>
         <w:t>File Contents (After running)</w:t>
       </w:r>
     </w:p>
@@ -11604,6 +10345,7 @@
           <w:sz w:val="22"/>
           <w:szCs w:val="22"/>
         </w:rPr>
+        <w:lastRenderedPageBreak/>
         <w:t>Add more comments and makes more naming improvements.</w:t>
       </w:r>
     </w:p>
@@ -11666,7 +10408,7 @@
         </w:trPr>
         <w:tc>
           <w:tcPr>
-            <w:tcW w:w="1059" w:type="dxa"/>
+            <w:tcW w:w="1035" w:type="dxa"/>
           </w:tcPr>
           <w:p>
             <w:pPr>
@@ -11692,7 +10434,7 @@
         </w:tc>
         <w:tc>
           <w:tcPr>
-            <w:tcW w:w="1698" w:type="dxa"/>
+            <w:tcW w:w="1602" w:type="dxa"/>
           </w:tcPr>
           <w:p>
             <w:pPr>
@@ -11737,7 +10479,7 @@
         </w:tc>
         <w:tc>
           <w:tcPr>
-            <w:tcW w:w="2201" w:type="dxa"/>
+            <w:tcW w:w="2075" w:type="dxa"/>
           </w:tcPr>
           <w:p>
             <w:pPr>
@@ -11782,7 +10524,7 @@
         </w:tc>
         <w:tc>
           <w:tcPr>
-            <w:tcW w:w="2201" w:type="dxa"/>
+            <w:tcW w:w="2075" w:type="dxa"/>
           </w:tcPr>
           <w:p>
             <w:pPr>
@@ -11827,7 +10569,7 @@
         </w:tc>
         <w:tc>
           <w:tcPr>
-            <w:tcW w:w="2201" w:type="dxa"/>
+            <w:tcW w:w="2075" w:type="dxa"/>
           </w:tcPr>
           <w:p>
             <w:pPr>
@@ -11872,7 +10614,7 @@
         </w:tc>
         <w:tc>
           <w:tcPr>
-            <w:tcW w:w="763" w:type="dxa"/>
+            <w:tcW w:w="760" w:type="dxa"/>
           </w:tcPr>
           <w:p>
             <w:pPr>
@@ -11903,7 +10645,7 @@
         </w:trPr>
         <w:tc>
           <w:tcPr>
-            <w:tcW w:w="1059" w:type="dxa"/>
+            <w:tcW w:w="1035" w:type="dxa"/>
           </w:tcPr>
           <w:p>
             <w:pPr>
@@ -11923,7 +10665,7 @@
         </w:tc>
         <w:tc>
           <w:tcPr>
-            <w:tcW w:w="1698" w:type="dxa"/>
+            <w:tcW w:w="1602" w:type="dxa"/>
           </w:tcPr>
           <w:p>
             <w:pPr>
@@ -11945,7 +10687,7 @@
         </w:tc>
         <w:tc>
           <w:tcPr>
-            <w:tcW w:w="2201" w:type="dxa"/>
+            <w:tcW w:w="2075" w:type="dxa"/>
           </w:tcPr>
           <w:p>
             <w:pPr>
@@ -11967,7 +10709,7 @@
         </w:tc>
         <w:tc>
           <w:tcPr>
-            <w:tcW w:w="2201" w:type="dxa"/>
+            <w:tcW w:w="2075" w:type="dxa"/>
           </w:tcPr>
           <w:p>
             <w:pPr>
@@ -11989,7 +10731,7 @@
         </w:tc>
         <w:tc>
           <w:tcPr>
-            <w:tcW w:w="2201" w:type="dxa"/>
+            <w:tcW w:w="2075" w:type="dxa"/>
           </w:tcPr>
           <w:p>
             <w:pPr>
@@ -12011,7 +10753,7 @@
         </w:tc>
         <w:tc>
           <w:tcPr>
-            <w:tcW w:w="763" w:type="dxa"/>
+            <w:tcW w:w="760" w:type="dxa"/>
           </w:tcPr>
           <w:p>
             <w:pPr>
@@ -12032,7 +10774,7 @@
         </w:trPr>
         <w:tc>
           <w:tcPr>
-            <w:tcW w:w="1059" w:type="dxa"/>
+            <w:tcW w:w="1035" w:type="dxa"/>
           </w:tcPr>
           <w:p>
             <w:pPr>
@@ -12053,7 +10795,7 @@
         </w:tc>
         <w:tc>
           <w:tcPr>
-            <w:tcW w:w="1698" w:type="dxa"/>
+            <w:tcW w:w="1602" w:type="dxa"/>
           </w:tcPr>
           <w:p>
             <w:pPr>
@@ -12075,7 +10817,7 @@
         </w:tc>
         <w:tc>
           <w:tcPr>
-            <w:tcW w:w="2201" w:type="dxa"/>
+            <w:tcW w:w="2075" w:type="dxa"/>
           </w:tcPr>
           <w:p>
             <w:pPr>
@@ -12091,31 +10833,13 @@
                 <w:sz w:val="22"/>
                 <w:szCs w:val="22"/>
               </w:rPr>
-              <w:t xml:space="preserve">Don’t know how to initialize </w:t>
-            </w:r>
-            <w:proofErr w:type="spellStart"/>
-            <w:r>
-              <w:rPr>
-                <w:rFonts w:ascii="Times New Roman" w:hAnsi="Times New Roman" w:cs="Times New Roman"/>
-                <w:sz w:val="22"/>
-                <w:szCs w:val="22"/>
-              </w:rPr>
-              <w:t>git</w:t>
-            </w:r>
-            <w:proofErr w:type="spellEnd"/>
-            <w:r>
-              <w:rPr>
-                <w:rFonts w:ascii="Times New Roman" w:hAnsi="Times New Roman" w:cs="Times New Roman"/>
-                <w:sz w:val="22"/>
-                <w:szCs w:val="22"/>
-              </w:rPr>
-              <w:t xml:space="preserve"> repo</w:t>
+              <w:t>Don’t know how to initialize git repo</w:t>
             </w:r>
           </w:p>
         </w:tc>
         <w:tc>
           <w:tcPr>
-            <w:tcW w:w="2201" w:type="dxa"/>
+            <w:tcW w:w="2075" w:type="dxa"/>
           </w:tcPr>
           <w:p>
             <w:pPr>
@@ -12131,31 +10855,13 @@
                 <w:sz w:val="22"/>
                 <w:szCs w:val="22"/>
               </w:rPr>
-              <w:t xml:space="preserve">Added all files to </w:t>
-            </w:r>
-            <w:proofErr w:type="spellStart"/>
-            <w:r>
-              <w:rPr>
-                <w:rFonts w:ascii="Times New Roman" w:hAnsi="Times New Roman" w:cs="Times New Roman"/>
-                <w:sz w:val="22"/>
-                <w:szCs w:val="22"/>
-              </w:rPr>
-              <w:t>git</w:t>
-            </w:r>
-            <w:proofErr w:type="spellEnd"/>
-            <w:r>
-              <w:rPr>
-                <w:rFonts w:ascii="Times New Roman" w:hAnsi="Times New Roman" w:cs="Times New Roman"/>
-                <w:sz w:val="22"/>
-                <w:szCs w:val="22"/>
-              </w:rPr>
-              <w:t xml:space="preserve"> repo and commit them with appropriate commit message</w:t>
+              <w:t>Added all files to git repo and commit them with appropriate commit message</w:t>
             </w:r>
           </w:p>
         </w:tc>
         <w:tc>
           <w:tcPr>
-            <w:tcW w:w="2201" w:type="dxa"/>
+            <w:tcW w:w="2075" w:type="dxa"/>
           </w:tcPr>
           <w:p>
             <w:pPr>
@@ -12177,7 +10883,7 @@
         </w:tc>
         <w:tc>
           <w:tcPr>
-            <w:tcW w:w="763" w:type="dxa"/>
+            <w:tcW w:w="760" w:type="dxa"/>
           </w:tcPr>
           <w:p>
             <w:pPr>
@@ -12198,7 +10904,7 @@
         </w:trPr>
         <w:tc>
           <w:tcPr>
-            <w:tcW w:w="1059" w:type="dxa"/>
+            <w:tcW w:w="1035" w:type="dxa"/>
           </w:tcPr>
           <w:p>
             <w:pPr>
@@ -12219,7 +10925,7 @@
         </w:tc>
         <w:tc>
           <w:tcPr>
-            <w:tcW w:w="1698" w:type="dxa"/>
+            <w:tcW w:w="1602" w:type="dxa"/>
           </w:tcPr>
           <w:p>
             <w:pPr>
@@ -12241,7 +10947,7 @@
         </w:tc>
         <w:tc>
           <w:tcPr>
-            <w:tcW w:w="2201" w:type="dxa"/>
+            <w:tcW w:w="2075" w:type="dxa"/>
           </w:tcPr>
           <w:p>
             <w:pPr>
@@ -12263,7 +10969,7 @@
         </w:tc>
         <w:tc>
           <w:tcPr>
-            <w:tcW w:w="2201" w:type="dxa"/>
+            <w:tcW w:w="2075" w:type="dxa"/>
           </w:tcPr>
           <w:p>
             <w:pPr>
@@ -12285,7 +10991,7 @@
         </w:tc>
         <w:tc>
           <w:tcPr>
-            <w:tcW w:w="2201" w:type="dxa"/>
+            <w:tcW w:w="2075" w:type="dxa"/>
           </w:tcPr>
           <w:p>
             <w:pPr>
@@ -12307,7 +11013,7 @@
         </w:tc>
         <w:tc>
           <w:tcPr>
-            <w:tcW w:w="763" w:type="dxa"/>
+            <w:tcW w:w="760" w:type="dxa"/>
           </w:tcPr>
           <w:p>
             <w:pPr>
@@ -12328,7 +11034,7 @@
         </w:trPr>
         <w:tc>
           <w:tcPr>
-            <w:tcW w:w="1059" w:type="dxa"/>
+            <w:tcW w:w="1035" w:type="dxa"/>
           </w:tcPr>
           <w:p>
             <w:pPr>
@@ -12349,7 +11055,7 @@
         </w:tc>
         <w:tc>
           <w:tcPr>
-            <w:tcW w:w="1698" w:type="dxa"/>
+            <w:tcW w:w="1602" w:type="dxa"/>
           </w:tcPr>
           <w:p>
             <w:pPr>
@@ -12365,21 +11071,13 @@
                 <w:sz w:val="22"/>
                 <w:szCs w:val="22"/>
               </w:rPr>
-              <w:t>Step #</w:t>
-            </w:r>
-            <w:r>
-              <w:rPr>
-                <w:rFonts w:ascii="Times New Roman" w:hAnsi="Times New Roman" w:cs="Times New Roman"/>
-                <w:sz w:val="22"/>
-                <w:szCs w:val="22"/>
-              </w:rPr>
-              <w:t>1</w:t>
+              <w:t>Step #1</w:t>
             </w:r>
           </w:p>
         </w:tc>
         <w:tc>
           <w:tcPr>
-            <w:tcW w:w="2201" w:type="dxa"/>
+            <w:tcW w:w="2075" w:type="dxa"/>
             <w:tcBorders>
               <w:bottom w:val="single" w:sz="4" w:space="0" w:color="auto"/>
             </w:tcBorders>
@@ -12404,7 +11102,7 @@
         </w:tc>
         <w:tc>
           <w:tcPr>
-            <w:tcW w:w="2201" w:type="dxa"/>
+            <w:tcW w:w="2075" w:type="dxa"/>
             <w:tcBorders>
               <w:bottom w:val="single" w:sz="4" w:space="0" w:color="auto"/>
             </w:tcBorders>
@@ -12429,7 +11127,7 @@
         </w:tc>
         <w:tc>
           <w:tcPr>
-            <w:tcW w:w="2201" w:type="dxa"/>
+            <w:tcW w:w="2075" w:type="dxa"/>
           </w:tcPr>
           <w:p>
             <w:pPr>
@@ -12451,7 +11149,7 @@
         </w:tc>
         <w:tc>
           <w:tcPr>
-            <w:tcW w:w="763" w:type="dxa"/>
+            <w:tcW w:w="760" w:type="dxa"/>
           </w:tcPr>
           <w:p>
             <w:pPr>
@@ -12472,7 +11170,7 @@
         </w:trPr>
         <w:tc>
           <w:tcPr>
-            <w:tcW w:w="1059" w:type="dxa"/>
+            <w:tcW w:w="1035" w:type="dxa"/>
           </w:tcPr>
           <w:p>
             <w:pPr>
@@ -12493,7 +11191,7 @@
         </w:tc>
         <w:tc>
           <w:tcPr>
-            <w:tcW w:w="1698" w:type="dxa"/>
+            <w:tcW w:w="1602" w:type="dxa"/>
           </w:tcPr>
           <w:p>
             <w:pPr>
@@ -12509,21 +11207,13 @@
                 <w:sz w:val="22"/>
                 <w:szCs w:val="22"/>
               </w:rPr>
-              <w:t>Step #</w:t>
-            </w:r>
-            <w:r>
-              <w:rPr>
-                <w:rFonts w:ascii="Times New Roman" w:hAnsi="Times New Roman" w:cs="Times New Roman"/>
-                <w:sz w:val="22"/>
-                <w:szCs w:val="22"/>
-              </w:rPr>
-              <w:t>2</w:t>
+              <w:t>Step #2</w:t>
             </w:r>
           </w:p>
         </w:tc>
         <w:tc>
           <w:tcPr>
-            <w:tcW w:w="2201" w:type="dxa"/>
+            <w:tcW w:w="2075" w:type="dxa"/>
             <w:tcBorders>
               <w:bottom w:val="single" w:sz="4" w:space="0" w:color="auto"/>
             </w:tcBorders>
@@ -12548,7 +11238,7 @@
         </w:tc>
         <w:tc>
           <w:tcPr>
-            <w:tcW w:w="2201" w:type="dxa"/>
+            <w:tcW w:w="2075" w:type="dxa"/>
             <w:tcBorders>
               <w:bottom w:val="single" w:sz="4" w:space="0" w:color="auto"/>
             </w:tcBorders>
@@ -12573,7 +11263,7 @@
         </w:tc>
         <w:tc>
           <w:tcPr>
-            <w:tcW w:w="2201" w:type="dxa"/>
+            <w:tcW w:w="2075" w:type="dxa"/>
           </w:tcPr>
           <w:p>
             <w:pPr>
@@ -12595,7 +11285,7 @@
         </w:tc>
         <w:tc>
           <w:tcPr>
-            <w:tcW w:w="763" w:type="dxa"/>
+            <w:tcW w:w="760" w:type="dxa"/>
           </w:tcPr>
           <w:p>
             <w:pPr>
@@ -12616,7 +11306,7 @@
         </w:trPr>
         <w:tc>
           <w:tcPr>
-            <w:tcW w:w="1059" w:type="dxa"/>
+            <w:tcW w:w="1035" w:type="dxa"/>
           </w:tcPr>
           <w:p>
             <w:pPr>
@@ -12637,7 +11327,7 @@
         </w:tc>
         <w:tc>
           <w:tcPr>
-            <w:tcW w:w="1698" w:type="dxa"/>
+            <w:tcW w:w="1602" w:type="dxa"/>
           </w:tcPr>
           <w:p>
             <w:pPr>
@@ -12653,21 +11343,13 @@
                 <w:sz w:val="22"/>
                 <w:szCs w:val="22"/>
               </w:rPr>
-              <w:t>Step #</w:t>
-            </w:r>
-            <w:r>
-              <w:rPr>
-                <w:rFonts w:ascii="Times New Roman" w:hAnsi="Times New Roman" w:cs="Times New Roman"/>
-                <w:sz w:val="22"/>
-                <w:szCs w:val="22"/>
-              </w:rPr>
-              <w:t>3</w:t>
+              <w:t>Step #3</w:t>
             </w:r>
           </w:p>
         </w:tc>
         <w:tc>
           <w:tcPr>
-            <w:tcW w:w="2201" w:type="dxa"/>
+            <w:tcW w:w="2075" w:type="dxa"/>
             <w:tcBorders>
               <w:bottom w:val="single" w:sz="4" w:space="0" w:color="auto"/>
             </w:tcBorders>
@@ -12692,7 +11374,7 @@
         </w:tc>
         <w:tc>
           <w:tcPr>
-            <w:tcW w:w="2201" w:type="dxa"/>
+            <w:tcW w:w="2075" w:type="dxa"/>
             <w:tcBorders>
               <w:bottom w:val="single" w:sz="4" w:space="0" w:color="auto"/>
             </w:tcBorders>
@@ -12717,7 +11399,7 @@
         </w:tc>
         <w:tc>
           <w:tcPr>
-            <w:tcW w:w="2201" w:type="dxa"/>
+            <w:tcW w:w="2075" w:type="dxa"/>
           </w:tcPr>
           <w:p>
             <w:pPr>
@@ -12739,7 +11421,7 @@
         </w:tc>
         <w:tc>
           <w:tcPr>
-            <w:tcW w:w="763" w:type="dxa"/>
+            <w:tcW w:w="760" w:type="dxa"/>
           </w:tcPr>
           <w:p>
             <w:pPr>
@@ -12760,7 +11442,7 @@
         </w:trPr>
         <w:tc>
           <w:tcPr>
-            <w:tcW w:w="1059" w:type="dxa"/>
+            <w:tcW w:w="1035" w:type="dxa"/>
           </w:tcPr>
           <w:p>
             <w:pPr>
@@ -12781,7 +11463,7 @@
         </w:tc>
         <w:tc>
           <w:tcPr>
-            <w:tcW w:w="1698" w:type="dxa"/>
+            <w:tcW w:w="1602" w:type="dxa"/>
           </w:tcPr>
           <w:p>
             <w:pPr>
@@ -12797,21 +11479,13 @@
                 <w:sz w:val="22"/>
                 <w:szCs w:val="22"/>
               </w:rPr>
-              <w:t>Step #</w:t>
-            </w:r>
-            <w:r>
-              <w:rPr>
-                <w:rFonts w:ascii="Times New Roman" w:hAnsi="Times New Roman" w:cs="Times New Roman"/>
-                <w:sz w:val="22"/>
-                <w:szCs w:val="22"/>
-              </w:rPr>
-              <w:t>4</w:t>
+              <w:t>Step #4</w:t>
             </w:r>
           </w:p>
         </w:tc>
         <w:tc>
           <w:tcPr>
-            <w:tcW w:w="2201" w:type="dxa"/>
+            <w:tcW w:w="2075" w:type="dxa"/>
             <w:tcBorders>
               <w:bottom w:val="single" w:sz="4" w:space="0" w:color="auto"/>
             </w:tcBorders>
@@ -12836,7 +11510,7 @@
         </w:tc>
         <w:tc>
           <w:tcPr>
-            <w:tcW w:w="2201" w:type="dxa"/>
+            <w:tcW w:w="2075" w:type="dxa"/>
             <w:tcBorders>
               <w:bottom w:val="single" w:sz="4" w:space="0" w:color="auto"/>
             </w:tcBorders>
@@ -12861,7 +11535,7 @@
         </w:tc>
         <w:tc>
           <w:tcPr>
-            <w:tcW w:w="2201" w:type="dxa"/>
+            <w:tcW w:w="2075" w:type="dxa"/>
           </w:tcPr>
           <w:p>
             <w:pPr>
@@ -12883,7 +11557,7 @@
         </w:tc>
         <w:tc>
           <w:tcPr>
-            <w:tcW w:w="763" w:type="dxa"/>
+            <w:tcW w:w="760" w:type="dxa"/>
           </w:tcPr>
           <w:p>
             <w:pPr>
@@ -12904,7 +11578,7 @@
         </w:trPr>
         <w:tc>
           <w:tcPr>
-            <w:tcW w:w="1059" w:type="dxa"/>
+            <w:tcW w:w="1035" w:type="dxa"/>
           </w:tcPr>
           <w:p>
             <w:pPr>
@@ -12925,7 +11599,7 @@
         </w:tc>
         <w:tc>
           <w:tcPr>
-            <w:tcW w:w="1698" w:type="dxa"/>
+            <w:tcW w:w="1602" w:type="dxa"/>
           </w:tcPr>
           <w:p>
             <w:pPr>
@@ -12941,21 +11615,13 @@
                 <w:sz w:val="22"/>
                 <w:szCs w:val="22"/>
               </w:rPr>
-              <w:t>Step #</w:t>
-            </w:r>
-            <w:r>
-              <w:rPr>
-                <w:rFonts w:ascii="Times New Roman" w:hAnsi="Times New Roman" w:cs="Times New Roman"/>
-                <w:sz w:val="22"/>
-                <w:szCs w:val="22"/>
-              </w:rPr>
-              <w:t>5</w:t>
+              <w:t>Step #5</w:t>
             </w:r>
           </w:p>
         </w:tc>
         <w:tc>
           <w:tcPr>
-            <w:tcW w:w="2201" w:type="dxa"/>
+            <w:tcW w:w="2075" w:type="dxa"/>
             <w:tcBorders>
               <w:bottom w:val="single" w:sz="4" w:space="0" w:color="auto"/>
             </w:tcBorders>
@@ -12980,7 +11646,7 @@
         </w:tc>
         <w:tc>
           <w:tcPr>
-            <w:tcW w:w="2201" w:type="dxa"/>
+            <w:tcW w:w="2075" w:type="dxa"/>
             <w:tcBorders>
               <w:bottom w:val="single" w:sz="4" w:space="0" w:color="auto"/>
             </w:tcBorders>
@@ -13005,7 +11671,7 @@
         </w:tc>
         <w:tc>
           <w:tcPr>
-            <w:tcW w:w="2201" w:type="dxa"/>
+            <w:tcW w:w="2075" w:type="dxa"/>
           </w:tcPr>
           <w:p>
             <w:pPr>
@@ -13027,7 +11693,7 @@
         </w:tc>
         <w:tc>
           <w:tcPr>
-            <w:tcW w:w="763" w:type="dxa"/>
+            <w:tcW w:w="760" w:type="dxa"/>
           </w:tcPr>
           <w:p>
             <w:pPr>
@@ -13048,7 +11714,7 @@
         </w:trPr>
         <w:tc>
           <w:tcPr>
-            <w:tcW w:w="1059" w:type="dxa"/>
+            <w:tcW w:w="1035" w:type="dxa"/>
           </w:tcPr>
           <w:p>
             <w:pPr>
@@ -13069,7 +11735,7 @@
         </w:tc>
         <w:tc>
           <w:tcPr>
-            <w:tcW w:w="1698" w:type="dxa"/>
+            <w:tcW w:w="1602" w:type="dxa"/>
           </w:tcPr>
           <w:p>
             <w:pPr>
@@ -13085,21 +11751,13 @@
                 <w:sz w:val="22"/>
                 <w:szCs w:val="22"/>
               </w:rPr>
-              <w:t>Step #</w:t>
-            </w:r>
-            <w:r>
-              <w:rPr>
-                <w:rFonts w:ascii="Times New Roman" w:hAnsi="Times New Roman" w:cs="Times New Roman"/>
-                <w:sz w:val="22"/>
-                <w:szCs w:val="22"/>
-              </w:rPr>
-              <w:t>6</w:t>
+              <w:t>Step #6</w:t>
             </w:r>
           </w:p>
         </w:tc>
         <w:tc>
           <w:tcPr>
-            <w:tcW w:w="2201" w:type="dxa"/>
+            <w:tcW w:w="2075" w:type="dxa"/>
             <w:tcBorders>
               <w:bottom w:val="single" w:sz="4" w:space="0" w:color="auto"/>
             </w:tcBorders>
@@ -13124,7 +11782,7 @@
         </w:tc>
         <w:tc>
           <w:tcPr>
-            <w:tcW w:w="2201" w:type="dxa"/>
+            <w:tcW w:w="2075" w:type="dxa"/>
             <w:tcBorders>
               <w:bottom w:val="single" w:sz="4" w:space="0" w:color="auto"/>
             </w:tcBorders>
@@ -13149,7 +11807,7 @@
         </w:tc>
         <w:tc>
           <w:tcPr>
-            <w:tcW w:w="2201" w:type="dxa"/>
+            <w:tcW w:w="2075" w:type="dxa"/>
           </w:tcPr>
           <w:p>
             <w:pPr>
@@ -13171,7 +11829,7 @@
         </w:tc>
         <w:tc>
           <w:tcPr>
-            <w:tcW w:w="763" w:type="dxa"/>
+            <w:tcW w:w="760" w:type="dxa"/>
           </w:tcPr>
           <w:p>
             <w:pPr>
@@ -13192,7 +11850,7 @@
         </w:trPr>
         <w:tc>
           <w:tcPr>
-            <w:tcW w:w="1059" w:type="dxa"/>
+            <w:tcW w:w="1035" w:type="dxa"/>
           </w:tcPr>
           <w:p>
             <w:pPr>
@@ -13213,7 +11871,7 @@
         </w:tc>
         <w:tc>
           <w:tcPr>
-            <w:tcW w:w="1698" w:type="dxa"/>
+            <w:tcW w:w="1602" w:type="dxa"/>
           </w:tcPr>
           <w:p>
             <w:pPr>
@@ -13229,21 +11887,13 @@
                 <w:sz w:val="22"/>
                 <w:szCs w:val="22"/>
               </w:rPr>
-              <w:t>Step #</w:t>
-            </w:r>
-            <w:r>
-              <w:rPr>
-                <w:rFonts w:ascii="Times New Roman" w:hAnsi="Times New Roman" w:cs="Times New Roman"/>
-                <w:sz w:val="22"/>
-                <w:szCs w:val="22"/>
-              </w:rPr>
-              <w:t>7</w:t>
+              <w:t>Step #7</w:t>
             </w:r>
           </w:p>
         </w:tc>
         <w:tc>
           <w:tcPr>
-            <w:tcW w:w="2201" w:type="dxa"/>
+            <w:tcW w:w="2075" w:type="dxa"/>
             <w:tcBorders>
               <w:bottom w:val="single" w:sz="4" w:space="0" w:color="auto"/>
             </w:tcBorders>
@@ -13268,7 +11918,7 @@
         </w:tc>
         <w:tc>
           <w:tcPr>
-            <w:tcW w:w="2201" w:type="dxa"/>
+            <w:tcW w:w="2075" w:type="dxa"/>
             <w:tcBorders>
               <w:bottom w:val="single" w:sz="4" w:space="0" w:color="auto"/>
             </w:tcBorders>
@@ -13293,7 +11943,7 @@
         </w:tc>
         <w:tc>
           <w:tcPr>
-            <w:tcW w:w="2201" w:type="dxa"/>
+            <w:tcW w:w="2075" w:type="dxa"/>
           </w:tcPr>
           <w:p>
             <w:pPr>
@@ -13315,7 +11965,7 @@
         </w:tc>
         <w:tc>
           <w:tcPr>
-            <w:tcW w:w="763" w:type="dxa"/>
+            <w:tcW w:w="760" w:type="dxa"/>
           </w:tcPr>
           <w:p>
             <w:pPr>
@@ -13336,7 +11986,7 @@
         </w:trPr>
         <w:tc>
           <w:tcPr>
-            <w:tcW w:w="1059" w:type="dxa"/>
+            <w:tcW w:w="1035" w:type="dxa"/>
           </w:tcPr>
           <w:p>
             <w:pPr>
@@ -13357,7 +12007,7 @@
         </w:tc>
         <w:tc>
           <w:tcPr>
-            <w:tcW w:w="1698" w:type="dxa"/>
+            <w:tcW w:w="1602" w:type="dxa"/>
           </w:tcPr>
           <w:p>
             <w:pPr>
@@ -13373,21 +12023,13 @@
                 <w:sz w:val="22"/>
                 <w:szCs w:val="22"/>
               </w:rPr>
-              <w:t>Step #</w:t>
-            </w:r>
-            <w:r>
-              <w:rPr>
-                <w:rFonts w:ascii="Times New Roman" w:hAnsi="Times New Roman" w:cs="Times New Roman"/>
-                <w:sz w:val="22"/>
-                <w:szCs w:val="22"/>
-              </w:rPr>
-              <w:t>8</w:t>
+              <w:t>Step #8</w:t>
             </w:r>
           </w:p>
         </w:tc>
         <w:tc>
           <w:tcPr>
-            <w:tcW w:w="2201" w:type="dxa"/>
+            <w:tcW w:w="2075" w:type="dxa"/>
             <w:tcBorders>
               <w:bottom w:val="single" w:sz="4" w:space="0" w:color="auto"/>
             </w:tcBorders>
@@ -13412,7 +12054,7 @@
         </w:tc>
         <w:tc>
           <w:tcPr>
-            <w:tcW w:w="2201" w:type="dxa"/>
+            <w:tcW w:w="2075" w:type="dxa"/>
             <w:tcBorders>
               <w:bottom w:val="single" w:sz="4" w:space="0" w:color="auto"/>
             </w:tcBorders>
@@ -13437,7 +12079,7 @@
         </w:tc>
         <w:tc>
           <w:tcPr>
-            <w:tcW w:w="2201" w:type="dxa"/>
+            <w:tcW w:w="2075" w:type="dxa"/>
           </w:tcPr>
           <w:p>
             <w:pPr>
@@ -13459,7 +12101,7 @@
         </w:tc>
         <w:tc>
           <w:tcPr>
-            <w:tcW w:w="763" w:type="dxa"/>
+            <w:tcW w:w="760" w:type="dxa"/>
           </w:tcPr>
           <w:p>
             <w:pPr>
@@ -13480,7 +12122,7 @@
         </w:trPr>
         <w:tc>
           <w:tcPr>
-            <w:tcW w:w="1059" w:type="dxa"/>
+            <w:tcW w:w="1035" w:type="dxa"/>
           </w:tcPr>
           <w:p>
             <w:pPr>
@@ -13501,7 +12143,7 @@
         </w:tc>
         <w:tc>
           <w:tcPr>
-            <w:tcW w:w="1698" w:type="dxa"/>
+            <w:tcW w:w="1602" w:type="dxa"/>
           </w:tcPr>
           <w:p>
             <w:pPr>
@@ -13517,21 +12159,13 @@
                 <w:sz w:val="22"/>
                 <w:szCs w:val="22"/>
               </w:rPr>
-              <w:t>Step #</w:t>
-            </w:r>
-            <w:r>
-              <w:rPr>
-                <w:rFonts w:ascii="Times New Roman" w:hAnsi="Times New Roman" w:cs="Times New Roman"/>
-                <w:sz w:val="22"/>
-                <w:szCs w:val="22"/>
-              </w:rPr>
-              <w:t>9</w:t>
+              <w:t>Step #9</w:t>
             </w:r>
           </w:p>
         </w:tc>
         <w:tc>
           <w:tcPr>
-            <w:tcW w:w="2201" w:type="dxa"/>
+            <w:tcW w:w="2075" w:type="dxa"/>
             <w:tcBorders>
               <w:bottom w:val="single" w:sz="4" w:space="0" w:color="auto"/>
             </w:tcBorders>
@@ -13556,7 +12190,7 @@
         </w:tc>
         <w:tc>
           <w:tcPr>
-            <w:tcW w:w="2201" w:type="dxa"/>
+            <w:tcW w:w="2075" w:type="dxa"/>
             <w:tcBorders>
               <w:bottom w:val="single" w:sz="4" w:space="0" w:color="auto"/>
             </w:tcBorders>
@@ -13581,7 +12215,7 @@
         </w:tc>
         <w:tc>
           <w:tcPr>
-            <w:tcW w:w="2201" w:type="dxa"/>
+            <w:tcW w:w="2075" w:type="dxa"/>
           </w:tcPr>
           <w:p>
             <w:pPr>
@@ -13603,7 +12237,7 @@
         </w:tc>
         <w:tc>
           <w:tcPr>
-            <w:tcW w:w="763" w:type="dxa"/>
+            <w:tcW w:w="760" w:type="dxa"/>
           </w:tcPr>
           <w:p>
             <w:pPr>
@@ -13624,7 +12258,7 @@
         </w:trPr>
         <w:tc>
           <w:tcPr>
-            <w:tcW w:w="1059" w:type="dxa"/>
+            <w:tcW w:w="1035" w:type="dxa"/>
           </w:tcPr>
           <w:p>
             <w:pPr>
@@ -13645,7 +12279,7 @@
         </w:tc>
         <w:tc>
           <w:tcPr>
-            <w:tcW w:w="1698" w:type="dxa"/>
+            <w:tcW w:w="1602" w:type="dxa"/>
           </w:tcPr>
           <w:p>
             <w:pPr>
@@ -13661,29 +12295,13 @@
                 <w:sz w:val="22"/>
                 <w:szCs w:val="22"/>
               </w:rPr>
-              <w:t>Step #</w:t>
-            </w:r>
-            <w:r>
-              <w:rPr>
-                <w:rFonts w:ascii="Times New Roman" w:hAnsi="Times New Roman" w:cs="Times New Roman"/>
-                <w:sz w:val="22"/>
-                <w:szCs w:val="22"/>
-              </w:rPr>
-              <w:t>1</w:t>
-            </w:r>
-            <w:r>
-              <w:rPr>
-                <w:rFonts w:ascii="Times New Roman" w:hAnsi="Times New Roman" w:cs="Times New Roman"/>
-                <w:sz w:val="22"/>
-                <w:szCs w:val="22"/>
-              </w:rPr>
-              <w:t>0</w:t>
+              <w:t>Step #10</w:t>
             </w:r>
           </w:p>
         </w:tc>
         <w:tc>
           <w:tcPr>
-            <w:tcW w:w="2201" w:type="dxa"/>
+            <w:tcW w:w="2075" w:type="dxa"/>
             <w:tcBorders>
               <w:bottom w:val="single" w:sz="4" w:space="0" w:color="auto"/>
             </w:tcBorders>
@@ -13708,7 +12326,7 @@
         </w:tc>
         <w:tc>
           <w:tcPr>
-            <w:tcW w:w="2201" w:type="dxa"/>
+            <w:tcW w:w="2075" w:type="dxa"/>
             <w:tcBorders>
               <w:bottom w:val="single" w:sz="4" w:space="0" w:color="auto"/>
             </w:tcBorders>
@@ -13733,7 +12351,7 @@
         </w:tc>
         <w:tc>
           <w:tcPr>
-            <w:tcW w:w="2201" w:type="dxa"/>
+            <w:tcW w:w="2075" w:type="dxa"/>
           </w:tcPr>
           <w:p>
             <w:pPr>
@@ -13755,7 +12373,7 @@
         </w:tc>
         <w:tc>
           <w:tcPr>
-            <w:tcW w:w="763" w:type="dxa"/>
+            <w:tcW w:w="760" w:type="dxa"/>
           </w:tcPr>
           <w:p>
             <w:pPr>
@@ -13776,7 +12394,7 @@
         </w:trPr>
         <w:tc>
           <w:tcPr>
-            <w:tcW w:w="1059" w:type="dxa"/>
+            <w:tcW w:w="1035" w:type="dxa"/>
           </w:tcPr>
           <w:p>
             <w:pPr>
@@ -13797,7 +12415,7 @@
         </w:tc>
         <w:tc>
           <w:tcPr>
-            <w:tcW w:w="1698" w:type="dxa"/>
+            <w:tcW w:w="1602" w:type="dxa"/>
           </w:tcPr>
           <w:p>
             <w:pPr>
@@ -13819,7 +12437,7 @@
         </w:tc>
         <w:tc>
           <w:tcPr>
-            <w:tcW w:w="2201" w:type="dxa"/>
+            <w:tcW w:w="2075" w:type="dxa"/>
             <w:tcBorders>
               <w:bottom w:val="single" w:sz="4" w:space="0" w:color="auto"/>
             </w:tcBorders>
@@ -13844,7 +12462,7 @@
         </w:tc>
         <w:tc>
           <w:tcPr>
-            <w:tcW w:w="2201" w:type="dxa"/>
+            <w:tcW w:w="2075" w:type="dxa"/>
             <w:tcBorders>
               <w:bottom w:val="single" w:sz="4" w:space="0" w:color="auto"/>
             </w:tcBorders>
@@ -13869,7 +12487,7 @@
         </w:tc>
         <w:tc>
           <w:tcPr>
-            <w:tcW w:w="2201" w:type="dxa"/>
+            <w:tcW w:w="2075" w:type="dxa"/>
           </w:tcPr>
           <w:p>
             <w:pPr>
@@ -13885,49 +12503,13 @@
                 <w:sz w:val="22"/>
                 <w:szCs w:val="22"/>
               </w:rPr>
-              <w:t xml:space="preserve">Use third party app like </w:t>
-            </w:r>
-            <w:proofErr w:type="spellStart"/>
-            <w:r>
-              <w:rPr>
-                <w:rFonts w:ascii="Times New Roman" w:hAnsi="Times New Roman" w:cs="Times New Roman"/>
-                <w:sz w:val="22"/>
-                <w:szCs w:val="22"/>
-              </w:rPr>
-              <w:t>smartgit</w:t>
-            </w:r>
-            <w:proofErr w:type="spellEnd"/>
-            <w:r>
-              <w:rPr>
-                <w:rFonts w:ascii="Times New Roman" w:hAnsi="Times New Roman" w:cs="Times New Roman"/>
-                <w:sz w:val="22"/>
-                <w:szCs w:val="22"/>
-              </w:rPr>
-              <w:t xml:space="preserve">, </w:t>
-            </w:r>
-            <w:proofErr w:type="spellStart"/>
-            <w:r>
-              <w:rPr>
-                <w:rFonts w:ascii="Times New Roman" w:hAnsi="Times New Roman" w:cs="Times New Roman"/>
-                <w:sz w:val="22"/>
-                <w:szCs w:val="22"/>
-              </w:rPr>
-              <w:t>gitkraken</w:t>
-            </w:r>
-            <w:proofErr w:type="spellEnd"/>
-            <w:r>
-              <w:rPr>
-                <w:rFonts w:ascii="Times New Roman" w:hAnsi="Times New Roman" w:cs="Times New Roman"/>
-                <w:sz w:val="22"/>
-                <w:szCs w:val="22"/>
-              </w:rPr>
-              <w:t>, etc.</w:t>
+              <w:t>Use third party app like smartgit, gitkraken, etc.</w:t>
             </w:r>
           </w:p>
         </w:tc>
         <w:tc>
           <w:tcPr>
-            <w:tcW w:w="763" w:type="dxa"/>
+            <w:tcW w:w="760" w:type="dxa"/>
           </w:tcPr>
           <w:p>
             <w:pPr>
@@ -13948,7 +12530,7 @@
         </w:trPr>
         <w:tc>
           <w:tcPr>
-            <w:tcW w:w="1059" w:type="dxa"/>
+            <w:tcW w:w="1035" w:type="dxa"/>
             <w:tcBorders>
               <w:right w:val="nil"/>
             </w:tcBorders>
@@ -13966,7 +12548,7 @@
         </w:tc>
         <w:tc>
           <w:tcPr>
-            <w:tcW w:w="1698" w:type="dxa"/>
+            <w:tcW w:w="1602" w:type="dxa"/>
             <w:tcBorders>
               <w:right w:val="nil"/>
             </w:tcBorders>
@@ -13983,7 +12565,7 @@
         </w:tc>
         <w:tc>
           <w:tcPr>
-            <w:tcW w:w="2201" w:type="dxa"/>
+            <w:tcW w:w="2075" w:type="dxa"/>
             <w:tcBorders>
               <w:left w:val="nil"/>
               <w:right w:val="nil"/>
@@ -14001,7 +12583,7 @@
         </w:tc>
         <w:tc>
           <w:tcPr>
-            <w:tcW w:w="2201" w:type="dxa"/>
+            <w:tcW w:w="2075" w:type="dxa"/>
             <w:tcBorders>
               <w:left w:val="nil"/>
               <w:right w:val="nil"/>
@@ -14019,7 +12601,7 @@
         </w:tc>
         <w:tc>
           <w:tcPr>
-            <w:tcW w:w="2201" w:type="dxa"/>
+            <w:tcW w:w="2075" w:type="dxa"/>
             <w:tcBorders>
               <w:left w:val="nil"/>
             </w:tcBorders>
@@ -14047,7 +12629,7 @@
         </w:tc>
         <w:tc>
           <w:tcPr>
-            <w:tcW w:w="763" w:type="dxa"/>
+            <w:tcW w:w="760" w:type="dxa"/>
           </w:tcPr>
           <w:p>
             <w:pPr>
@@ -14071,6 +12653,8 @@
           <w:szCs w:val="22"/>
         </w:rPr>
       </w:pPr>
+      <w:bookmarkStart w:id="0" w:name="_GoBack"/>
+      <w:bookmarkEnd w:id="0"/>
     </w:p>
     <w:sectPr>
       <w:type w:val="continuous"/>
@@ -14084,7 +12668,7 @@
 </file>
 
 <file path=word/endnotes.xml><?xml version="1.0" encoding="utf-8"?>
-<w:endnotes xmlns:wpc="http://schemas.microsoft.com/office/word/2010/wordprocessingCanvas" xmlns:cx="http://schemas.microsoft.com/office/drawing/2014/chartex" xmlns:cx1="http://schemas.microsoft.com/office/drawing/2015/9/8/chartex" xmlns:cx2="http://schemas.microsoft.com/office/drawing/2015/10/21/chartex" xmlns:cx3="http://schemas.microsoft.com/office/drawing/2016/5/9/chartex" xmlns:cx4="http://schemas.microsoft.com/office/drawing/2016/5/10/chartex" xmlns:cx5="http://schemas.microsoft.com/office/drawing/2016/5/11/chartex" xmlns:cx6="http://schemas.microsoft.com/office/drawing/2016/5/12/chartex" xmlns:cx7="http://schemas.microsoft.com/office/drawing/2016/5/13/chartex" xmlns:cx8="http://schemas.microsoft.com/office/drawing/2016/5/14/chartex" xmlns:mc="http://schemas.openxmlformats.org/markup-compatibility/2006" xmlns:aink="http://schemas.microsoft.com/office/drawing/2016/ink" xmlns:am3d="http://schemas.microsoft.com/office/drawing/2017/model3d" xmlns:o="urn:schemas-microsoft-com:office:office" xmlns:r="http://schemas.openxmlformats.org/officeDocument/2006/relationships" xmlns:m="http://schemas.openxmlformats.org/officeDocument/2006/math" xmlns:v="urn:schemas-microsoft-com:vml" xmlns:wp14="http://schemas.microsoft.com/office/word/2010/wordprocessingDrawing" xmlns:wp="http://schemas.openxmlformats.org/drawingml/2006/wordprocessingDrawing" xmlns:w10="urn:schemas-microsoft-com:office:word" xmlns:w="http://schemas.openxmlformats.org/wordprocessingml/2006/main" xmlns:w14="http://schemas.microsoft.com/office/word/2010/wordml" xmlns:w15="http://schemas.microsoft.com/office/word/2012/wordml" xmlns:w16cid="http://schemas.microsoft.com/office/word/2016/wordml/cid" xmlns:w16se="http://schemas.microsoft.com/office/word/2015/wordml/symex" xmlns:wpg="http://schemas.microsoft.com/office/word/2010/wordprocessingGroup" xmlns:wpi="http://schemas.microsoft.com/office/word/2010/wordprocessingInk" xmlns:wne="http://schemas.microsoft.com/office/word/2006/wordml" xmlns:wps="http://schemas.microsoft.com/office/word/2010/wordprocessingShape" mc:Ignorable="w14 w15 w16se w16cid wp14">
+<w:endnotes xmlns:wpc="http://schemas.microsoft.com/office/word/2010/wordprocessingCanvas" xmlns:mc="http://schemas.openxmlformats.org/markup-compatibility/2006" xmlns:o="urn:schemas-microsoft-com:office:office" xmlns:r="http://schemas.openxmlformats.org/officeDocument/2006/relationships" xmlns:m="http://schemas.openxmlformats.org/officeDocument/2006/math" xmlns:v="urn:schemas-microsoft-com:vml" xmlns:wp14="http://schemas.microsoft.com/office/word/2010/wordprocessingDrawing" xmlns:wp="http://schemas.openxmlformats.org/drawingml/2006/wordprocessingDrawing" xmlns:w10="urn:schemas-microsoft-com:office:word" xmlns:w="http://schemas.openxmlformats.org/wordprocessingml/2006/main" xmlns:w14="http://schemas.microsoft.com/office/word/2010/wordml" xmlns:w15="http://schemas.microsoft.com/office/word/2012/wordml" xmlns:wpg="http://schemas.microsoft.com/office/word/2010/wordprocessingGroup" xmlns:wpi="http://schemas.microsoft.com/office/word/2010/wordprocessingInk" xmlns:wne="http://schemas.microsoft.com/office/word/2006/wordml" xmlns:wps="http://schemas.microsoft.com/office/word/2010/wordprocessingShape" mc:Ignorable="w14 w15 wp14">
   <w:endnote w:type="separator" w:id="-1">
     <w:p>
       <w:r>
@@ -14103,7 +12687,7 @@
 </file>
 
 <file path=word/footer1.xml><?xml version="1.0" encoding="utf-8"?>
-<w:ftr xmlns:wpc="http://schemas.microsoft.com/office/word/2010/wordprocessingCanvas" xmlns:cx="http://schemas.microsoft.com/office/drawing/2014/chartex" xmlns:cx1="http://schemas.microsoft.com/office/drawing/2015/9/8/chartex" xmlns:cx2="http://schemas.microsoft.com/office/drawing/2015/10/21/chartex" xmlns:cx3="http://schemas.microsoft.com/office/drawing/2016/5/9/chartex" xmlns:cx4="http://schemas.microsoft.com/office/drawing/2016/5/10/chartex" xmlns:cx5="http://schemas.microsoft.com/office/drawing/2016/5/11/chartex" xmlns:cx6="http://schemas.microsoft.com/office/drawing/2016/5/12/chartex" xmlns:cx7="http://schemas.microsoft.com/office/drawing/2016/5/13/chartex" xmlns:cx8="http://schemas.microsoft.com/office/drawing/2016/5/14/chartex" xmlns:mc="http://schemas.openxmlformats.org/markup-compatibility/2006" xmlns:aink="http://schemas.microsoft.com/office/drawing/2016/ink" xmlns:am3d="http://schemas.microsoft.com/office/drawing/2017/model3d" xmlns:o="urn:schemas-microsoft-com:office:office" xmlns:r="http://schemas.openxmlformats.org/officeDocument/2006/relationships" xmlns:m="http://schemas.openxmlformats.org/officeDocument/2006/math" xmlns:v="urn:schemas-microsoft-com:vml" xmlns:wp14="http://schemas.microsoft.com/office/word/2010/wordprocessingDrawing" xmlns:wp="http://schemas.openxmlformats.org/drawingml/2006/wordprocessingDrawing" xmlns:w10="urn:schemas-microsoft-com:office:word" xmlns:w="http://schemas.openxmlformats.org/wordprocessingml/2006/main" xmlns:w14="http://schemas.microsoft.com/office/word/2010/wordml" xmlns:w15="http://schemas.microsoft.com/office/word/2012/wordml" xmlns:w16cid="http://schemas.microsoft.com/office/word/2016/wordml/cid" xmlns:w16se="http://schemas.microsoft.com/office/word/2015/wordml/symex" xmlns:wpg="http://schemas.microsoft.com/office/word/2010/wordprocessingGroup" xmlns:wpi="http://schemas.microsoft.com/office/word/2010/wordprocessingInk" xmlns:wne="http://schemas.microsoft.com/office/word/2006/wordml" xmlns:wps="http://schemas.microsoft.com/office/word/2010/wordprocessingShape" mc:Ignorable="w14 w15 w16se w16cid wp14">
+<w:ftr xmlns:wpc="http://schemas.microsoft.com/office/word/2010/wordprocessingCanvas" xmlns:mc="http://schemas.openxmlformats.org/markup-compatibility/2006" xmlns:o="urn:schemas-microsoft-com:office:office" xmlns:r="http://schemas.openxmlformats.org/officeDocument/2006/relationships" xmlns:m="http://schemas.openxmlformats.org/officeDocument/2006/math" xmlns:v="urn:schemas-microsoft-com:vml" xmlns:wp14="http://schemas.microsoft.com/office/word/2010/wordprocessingDrawing" xmlns:wp="http://schemas.openxmlformats.org/drawingml/2006/wordprocessingDrawing" xmlns:w10="urn:schemas-microsoft-com:office:word" xmlns:w="http://schemas.openxmlformats.org/wordprocessingml/2006/main" xmlns:w14="http://schemas.microsoft.com/office/word/2010/wordml" xmlns:w15="http://schemas.microsoft.com/office/word/2012/wordml" xmlns:wpg="http://schemas.microsoft.com/office/word/2010/wordprocessingGroup" xmlns:wpi="http://schemas.microsoft.com/office/word/2010/wordprocessingInk" xmlns:wne="http://schemas.microsoft.com/office/word/2006/wordml" xmlns:wps="http://schemas.microsoft.com/office/word/2010/wordprocessingShape" mc:Ignorable="w14 w15 wp14">
   <w:p>
     <w:pPr>
       <w:pStyle w:val="Footer"/>
@@ -14141,7 +12725,7 @@
         <w:noProof/>
         <w:color w:val="4472C4" w:themeColor="accent1"/>
       </w:rPr>
-      <w:t>2</w:t>
+      <w:t>1</w:t>
     </w:r>
     <w:r>
       <w:rPr>
@@ -14178,7 +12762,7 @@
         <w:noProof/>
         <w:color w:val="4472C4" w:themeColor="accent1"/>
       </w:rPr>
-      <w:t>2</w:t>
+      <w:t>6</w:t>
     </w:r>
     <w:r>
       <w:rPr>
@@ -14196,7 +12780,7 @@
 </file>
 
 <file path=word/footnotes.xml><?xml version="1.0" encoding="utf-8"?>
-<w:footnotes xmlns:wpc="http://schemas.microsoft.com/office/word/2010/wordprocessingCanvas" xmlns:cx="http://schemas.microsoft.com/office/drawing/2014/chartex" xmlns:cx1="http://schemas.microsoft.com/office/drawing/2015/9/8/chartex" xmlns:cx2="http://schemas.microsoft.com/office/drawing/2015/10/21/chartex" xmlns:cx3="http://schemas.microsoft.com/office/drawing/2016/5/9/chartex" xmlns:cx4="http://schemas.microsoft.com/office/drawing/2016/5/10/chartex" xmlns:cx5="http://schemas.microsoft.com/office/drawing/2016/5/11/chartex" xmlns:cx6="http://schemas.microsoft.com/office/drawing/2016/5/12/chartex" xmlns:cx7="http://schemas.microsoft.com/office/drawing/2016/5/13/chartex" xmlns:cx8="http://schemas.microsoft.com/office/drawing/2016/5/14/chartex" xmlns:mc="http://schemas.openxmlformats.org/markup-compatibility/2006" xmlns:aink="http://schemas.microsoft.com/office/drawing/2016/ink" xmlns:am3d="http://schemas.microsoft.com/office/drawing/2017/model3d" xmlns:o="urn:schemas-microsoft-com:office:office" xmlns:r="http://schemas.openxmlformats.org/officeDocument/2006/relationships" xmlns:m="http://schemas.openxmlformats.org/officeDocument/2006/math" xmlns:v="urn:schemas-microsoft-com:vml" xmlns:wp14="http://schemas.microsoft.com/office/word/2010/wordprocessingDrawing" xmlns:wp="http://schemas.openxmlformats.org/drawingml/2006/wordprocessingDrawing" xmlns:w10="urn:schemas-microsoft-com:office:word" xmlns:w="http://schemas.openxmlformats.org/wordprocessingml/2006/main" xmlns:w14="http://schemas.microsoft.com/office/word/2010/wordml" xmlns:w15="http://schemas.microsoft.com/office/word/2012/wordml" xmlns:w16cid="http://schemas.microsoft.com/office/word/2016/wordml/cid" xmlns:w16se="http://schemas.microsoft.com/office/word/2015/wordml/symex" xmlns:wpg="http://schemas.microsoft.com/office/word/2010/wordprocessingGroup" xmlns:wpi="http://schemas.microsoft.com/office/word/2010/wordprocessingInk" xmlns:wne="http://schemas.microsoft.com/office/word/2006/wordml" xmlns:wps="http://schemas.microsoft.com/office/word/2010/wordprocessingShape" mc:Ignorable="w14 w15 w16se w16cid wp14">
+<w:footnotes xmlns:wpc="http://schemas.microsoft.com/office/word/2010/wordprocessingCanvas" xmlns:mc="http://schemas.openxmlformats.org/markup-compatibility/2006" xmlns:o="urn:schemas-microsoft-com:office:office" xmlns:r="http://schemas.openxmlformats.org/officeDocument/2006/relationships" xmlns:m="http://schemas.openxmlformats.org/officeDocument/2006/math" xmlns:v="urn:schemas-microsoft-com:vml" xmlns:wp14="http://schemas.microsoft.com/office/word/2010/wordprocessingDrawing" xmlns:wp="http://schemas.openxmlformats.org/drawingml/2006/wordprocessingDrawing" xmlns:w10="urn:schemas-microsoft-com:office:word" xmlns:w="http://schemas.openxmlformats.org/wordprocessingml/2006/main" xmlns:w14="http://schemas.microsoft.com/office/word/2010/wordml" xmlns:w15="http://schemas.microsoft.com/office/word/2012/wordml" xmlns:wpg="http://schemas.microsoft.com/office/word/2010/wordprocessingGroup" xmlns:wpi="http://schemas.microsoft.com/office/word/2010/wordprocessingInk" xmlns:wne="http://schemas.microsoft.com/office/word/2006/wordml" xmlns:wps="http://schemas.microsoft.com/office/word/2010/wordprocessingShape" mc:Ignorable="w14 w15 wp14">
   <w:footnote w:type="separator" w:id="-1">
     <w:p>
       <w:r>
@@ -14215,8 +12799,8 @@
 </file>
 
 <file path=word/numbering.xml><?xml version="1.0" encoding="utf-8"?>
-<w:numbering xmlns:wpc="http://schemas.microsoft.com/office/word/2010/wordprocessingCanvas" xmlns:cx="http://schemas.microsoft.com/office/drawing/2014/chartex" xmlns:cx1="http://schemas.microsoft.com/office/drawing/2015/9/8/chartex" xmlns:cx2="http://schemas.microsoft.com/office/drawing/2015/10/21/chartex" xmlns:cx3="http://schemas.microsoft.com/office/drawing/2016/5/9/chartex" xmlns:cx4="http://schemas.microsoft.com/office/drawing/2016/5/10/chartex" xmlns:cx5="http://schemas.microsoft.com/office/drawing/2016/5/11/chartex" xmlns:cx6="http://schemas.microsoft.com/office/drawing/2016/5/12/chartex" xmlns:cx7="http://schemas.microsoft.com/office/drawing/2016/5/13/chartex" xmlns:cx8="http://schemas.microsoft.com/office/drawing/2016/5/14/chartex" xmlns:mc="http://schemas.openxmlformats.org/markup-compatibility/2006" xmlns:aink="http://schemas.microsoft.com/office/drawing/2016/ink" xmlns:am3d="http://schemas.microsoft.com/office/drawing/2017/model3d" xmlns:o="urn:schemas-microsoft-com:office:office" xmlns:r="http://schemas.openxmlformats.org/officeDocument/2006/relationships" xmlns:m="http://schemas.openxmlformats.org/officeDocument/2006/math" xmlns:v="urn:schemas-microsoft-com:vml" xmlns:wp14="http://schemas.microsoft.com/office/word/2010/wordprocessingDrawing" xmlns:wp="http://schemas.openxmlformats.org/drawingml/2006/wordprocessingDrawing" xmlns:w10="urn:schemas-microsoft-com:office:word" xmlns:w="http://schemas.openxmlformats.org/wordprocessingml/2006/main" xmlns:w14="http://schemas.microsoft.com/office/word/2010/wordml" xmlns:w15="http://schemas.microsoft.com/office/word/2012/wordml" xmlns:w16cid="http://schemas.microsoft.com/office/word/2016/wordml/cid" xmlns:w16se="http://schemas.microsoft.com/office/word/2015/wordml/symex" xmlns:wpg="http://schemas.microsoft.com/office/word/2010/wordprocessingGroup" xmlns:wpi="http://schemas.microsoft.com/office/word/2010/wordprocessingInk" xmlns:wne="http://schemas.microsoft.com/office/word/2006/wordml" xmlns:wps="http://schemas.microsoft.com/office/word/2010/wordprocessingShape" mc:Ignorable="w14 w15 w16se w16cid wp14">
-  <w:abstractNum w:abstractNumId="0" w15:restartNumberingAfterBreak="0">
+<w:numbering xmlns:wpc="http://schemas.microsoft.com/office/word/2010/wordprocessingCanvas" xmlns:mc="http://schemas.openxmlformats.org/markup-compatibility/2006" xmlns:o="urn:schemas-microsoft-com:office:office" xmlns:r="http://schemas.openxmlformats.org/officeDocument/2006/relationships" xmlns:m="http://schemas.openxmlformats.org/officeDocument/2006/math" xmlns:v="urn:schemas-microsoft-com:vml" xmlns:wp14="http://schemas.microsoft.com/office/word/2010/wordprocessingDrawing" xmlns:wp="http://schemas.openxmlformats.org/drawingml/2006/wordprocessingDrawing" xmlns:w10="urn:schemas-microsoft-com:office:word" xmlns:w="http://schemas.openxmlformats.org/wordprocessingml/2006/main" xmlns:w14="http://schemas.microsoft.com/office/word/2010/wordml" xmlns:w15="http://schemas.microsoft.com/office/word/2012/wordml" xmlns:wpg="http://schemas.microsoft.com/office/word/2010/wordprocessingGroup" xmlns:wpi="http://schemas.microsoft.com/office/word/2010/wordprocessingInk" xmlns:wne="http://schemas.microsoft.com/office/word/2006/wordml" xmlns:wps="http://schemas.microsoft.com/office/word/2010/wordprocessingShape" mc:Ignorable="w14 w15 wp14">
+  <w:abstractNum w:abstractNumId="0">
     <w:nsid w:val="0D26139A"/>
     <w:multiLevelType w:val="multilevel"/>
     <w:tmpl w:val="72605B40"/>
@@ -14302,7 +12886,7 @@
       </w:pPr>
     </w:lvl>
   </w:abstractNum>
-  <w:abstractNum w:abstractNumId="1" w15:restartNumberingAfterBreak="0">
+  <w:abstractNum w:abstractNumId="1">
     <w:nsid w:val="6084695A"/>
     <w:multiLevelType w:val="hybridMultilevel"/>
     <w:tmpl w:val="E4BCBB0E"/>
@@ -14388,7 +12972,7 @@
       </w:pPr>
     </w:lvl>
   </w:abstractNum>
-  <w:abstractNum w:abstractNumId="2" w15:restartNumberingAfterBreak="0">
+  <w:abstractNum w:abstractNumId="2">
     <w:nsid w:val="6DD72AA5"/>
     <w:multiLevelType w:val="hybridMultilevel"/>
     <w:tmpl w:val="4C5029FA"/>
@@ -14477,7 +13061,7 @@
       </w:pPr>
     </w:lvl>
   </w:abstractNum>
-  <w:abstractNum w:abstractNumId="3" w15:restartNumberingAfterBreak="0">
+  <w:abstractNum w:abstractNumId="3">
     <w:nsid w:val="74B94142"/>
     <w:multiLevelType w:val="hybridMultilevel"/>
     <w:tmpl w:val="5D2AA8A6"/>
@@ -14582,7 +13166,7 @@
 </file>
 
 <file path=word/styles.xml><?xml version="1.0" encoding="utf-8"?>
-<w:styles xmlns:mc="http://schemas.openxmlformats.org/markup-compatibility/2006" xmlns:r="http://schemas.openxmlformats.org/officeDocument/2006/relationships" xmlns:w="http://schemas.openxmlformats.org/wordprocessingml/2006/main" xmlns:w14="http://schemas.microsoft.com/office/word/2010/wordml" xmlns:w15="http://schemas.microsoft.com/office/word/2012/wordml" xmlns:w16cid="http://schemas.microsoft.com/office/word/2016/wordml/cid" xmlns:w16se="http://schemas.microsoft.com/office/word/2015/wordml/symex" mc:Ignorable="w14 w15 w16se w16cid">
+<w:styles xmlns:mc="http://schemas.openxmlformats.org/markup-compatibility/2006" xmlns:r="http://schemas.openxmlformats.org/officeDocument/2006/relationships" xmlns:w="http://schemas.openxmlformats.org/wordprocessingml/2006/main" xmlns:w14="http://schemas.microsoft.com/office/word/2010/wordml" xmlns:w15="http://schemas.microsoft.com/office/word/2012/wordml" mc:Ignorable="w14 w15">
   <w:docDefaults>
     <w:rPrDefault>
       <w:rPr>
@@ -14594,7 +13178,7 @@
     </w:rPrDefault>
     <w:pPrDefault/>
   </w:docDefaults>
-  <w:latentStyles w:defLockedState="0" w:defUIPriority="99" w:defSemiHidden="0" w:defUnhideWhenUsed="0" w:defQFormat="0" w:count="376">
+  <w:latentStyles w:defLockedState="0" w:defUIPriority="99" w:defSemiHidden="0" w:defUnhideWhenUsed="0" w:defQFormat="0" w:count="371">
     <w:lsdException w:name="Normal" w:uiPriority="0" w:qFormat="1"/>
     <w:lsdException w:name="heading 1" w:uiPriority="9" w:qFormat="1"/>
     <w:lsdException w:name="heading 2" w:semiHidden="1" w:uiPriority="9" w:unhideWhenUsed="1" w:qFormat="1"/>
@@ -14966,11 +13550,6 @@
     <w:lsdException w:name="List Table 5 Dark Accent 6" w:uiPriority="50"/>
     <w:lsdException w:name="List Table 6 Colorful Accent 6" w:uiPriority="51"/>
     <w:lsdException w:name="List Table 7 Colorful Accent 6" w:uiPriority="52"/>
-    <w:lsdException w:name="Mention" w:semiHidden="1" w:unhideWhenUsed="1"/>
-    <w:lsdException w:name="Smart Hyperlink" w:semiHidden="1" w:unhideWhenUsed="1"/>
-    <w:lsdException w:name="Hashtag" w:semiHidden="1" w:unhideWhenUsed="1"/>
-    <w:lsdException w:name="Unresolved Mention" w:semiHidden="1" w:unhideWhenUsed="1"/>
-    <w:lsdException w:name="Smart Link" w:semiHidden="1" w:unhideWhenUsed="1"/>
   </w:latentStyles>
   <w:style w:type="paragraph" w:default="1" w:styleId="Normal">
     <w:name w:val="Normal"/>
@@ -14982,6 +13561,7 @@
   <w:style w:type="character" w:default="1" w:styleId="DefaultParagraphFont">
     <w:name w:val="Default Paragraph Font"/>
     <w:uiPriority w:val="1"/>
+    <w:semiHidden/>
     <w:unhideWhenUsed/>
   </w:style>
   <w:style w:type="table" w:default="1" w:styleId="TableNormal">
@@ -15027,7 +13607,7 @@
       <w:u w:val="single"/>
     </w:rPr>
   </w:style>
-  <w:style w:type="character" w:styleId="UnresolvedMention">
+  <w:style w:type="character" w:customStyle="1" w:styleId="UnresolvedMention">
     <w:name w:val="Unresolved Mention"/>
     <w:basedOn w:val="DefaultParagraphFont"/>
     <w:uiPriority w:val="99"/>
@@ -15045,6 +13625,7 @@
     <w:uiPriority w:val="59"/>
     <w:rsid w:val="000B7BC5"/>
     <w:tblPr>
+      <w:tblInd w:w="0" w:type="dxa"/>
       <w:tblBorders>
         <w:top w:val="single" w:sz="4" w:space="0" w:color="auto"/>
         <w:left w:val="single" w:sz="4" w:space="0" w:color="auto"/>
@@ -15053,6 +13634,12 @@
         <w:insideH w:val="single" w:sz="4" w:space="0" w:color="auto"/>
         <w:insideV w:val="single" w:sz="4" w:space="0" w:color="auto"/>
       </w:tblBorders>
+      <w:tblCellMar>
+        <w:top w:w="0" w:type="dxa"/>
+        <w:left w:w="108" w:type="dxa"/>
+        <w:bottom w:w="0" w:type="dxa"/>
+        <w:right w:w="108" w:type="dxa"/>
+      </w:tblCellMar>
     </w:tblPr>
   </w:style>
   <w:style w:type="paragraph" w:styleId="Header">

</xml_diff>